<commit_message>
New images and changes to documents
</commit_message>
<xml_diff>
--- a/Content/Documents/Pizza Empire.docx
+++ b/Content/Documents/Pizza Empire.docx
@@ -246,6 +246,7 @@
         </w:numPr>
       </w:pPr>
       <w:r>
+        <w:lastRenderedPageBreak/>
         <w:t>Metallic</w:t>
       </w:r>
     </w:p>
@@ -585,6 +586,7 @@
         </w:numPr>
       </w:pPr>
       <w:r>
+        <w:lastRenderedPageBreak/>
         <w:t>Meat slicer</w:t>
       </w:r>
     </w:p>
@@ -932,6 +934,7 @@
         </w:numPr>
       </w:pPr>
       <w:r>
+        <w:lastRenderedPageBreak/>
         <w:t>Unlock new pizza recipes</w:t>
       </w:r>
     </w:p>
@@ -1185,6 +1188,7 @@
         <w:pStyle w:val="Heading3"/>
       </w:pPr>
       <w:r>
+        <w:lastRenderedPageBreak/>
         <w:t>Meat</w:t>
       </w:r>
     </w:p>
@@ -1457,6 +1461,7 @@
         <w:pStyle w:val="Heading3"/>
       </w:pPr>
       <w:r>
+        <w:lastRenderedPageBreak/>
         <w:t>Sauces</w:t>
       </w:r>
     </w:p>
@@ -1691,6 +1696,7 @@
         <w:pStyle w:val="Heading3"/>
       </w:pPr>
       <w:r>
+        <w:lastRenderedPageBreak/>
         <w:t>Drinks</w:t>
       </w:r>
     </w:p>
@@ -1794,21 +1800,16 @@
         <w:pStyle w:val="Heading4"/>
       </w:pPr>
       <w:r>
-        <w:t xml:space="preserve">Pepperoni </w:t>
-      </w:r>
-      <w:r>
-        <w:t>pizza</w:t>
+        <w:t>Pepperoni pizza</w:t>
       </w:r>
     </w:p>
     <w:p>
       <w:pPr>
         <w:pStyle w:val="Heading4"/>
       </w:pPr>
-      <w:proofErr w:type="spellStart"/>
-      <w:r>
-        <w:t>Hawaiin</w:t>
-      </w:r>
-      <w:proofErr w:type="spellEnd"/>
+      <w:r>
+        <w:t>Hawaiian</w:t>
+      </w:r>
       <w:r>
         <w:t xml:space="preserve"> pizza</w:t>
       </w:r>
@@ -1857,6 +1858,7 @@
         <w:pStyle w:val="Heading3"/>
       </w:pPr>
       <w:r>
+        <w:lastRenderedPageBreak/>
         <w:t>Phone</w:t>
       </w:r>
     </w:p>
@@ -1931,8 +1933,6 @@
       <w:r>
         <w:t>Pizza assembly area</w:t>
       </w:r>
-      <w:bookmarkStart w:id="0" w:name="_GoBack"/>
-      <w:bookmarkEnd w:id="0"/>
     </w:p>
     <w:p>
       <w:pPr>
@@ -2110,6 +2110,7 @@
         <w:pStyle w:val="Heading2"/>
       </w:pPr>
       <w:r>
+        <w:lastRenderedPageBreak/>
         <w:br/>
         <w:t>Restaurant</w:t>
       </w:r>
@@ -2300,6 +2301,7 @@
     </w:p>
     <w:p>
       <w:r>
+        <w:lastRenderedPageBreak/>
         <w:t xml:space="preserve"> </w:t>
       </w:r>
     </w:p>
@@ -2716,6 +2718,7 @@
         </w:numPr>
       </w:pPr>
       <w:r>
+        <w:lastRenderedPageBreak/>
         <w:t>For example, when the client sends a request to order raw ingredients, new data will obviously be required from the server.</w:t>
       </w:r>
     </w:p>
@@ -3241,6 +3244,7 @@
         </w:numPr>
       </w:pPr>
       <w:r>
+        <w:lastRenderedPageBreak/>
         <w:t>For this data we can think of the data in the database as the source of truth, which will be used when a server instance is launched.</w:t>
       </w:r>
     </w:p>
@@ -3702,6 +3706,7 @@
         </w:numPr>
       </w:pPr>
       <w:r>
+        <w:lastRenderedPageBreak/>
         <w:t xml:space="preserve">Perform </w:t>
       </w:r>
       <w:r>
@@ -3828,6 +3833,1189 @@
         <w:t>Chat</w:t>
       </w:r>
     </w:p>
+    <w:p/>
+    <w:p>
+      <w:r>
+        <w:br w:type="page"/>
+      </w:r>
+    </w:p>
+    <w:p>
+      <w:pPr>
+        <w:pStyle w:val="Heading1"/>
+      </w:pPr>
+      <w:r>
+        <w:lastRenderedPageBreak/>
+        <w:t xml:space="preserve">First </w:t>
+      </w:r>
+      <w:r>
+        <w:t>Prototype</w:t>
+      </w:r>
+    </w:p>
+    <w:p/>
+    <w:p>
+      <w:r>
+        <w:t xml:space="preserve">A prototype of the game will be created that proves the concept of the game with minimal content. The prototype will be used to </w:t>
+      </w:r>
+    </w:p>
+    <w:p>
+      <w:pPr>
+        <w:pStyle w:val="ListParagraph"/>
+        <w:numPr>
+          <w:ilvl w:val="0"/>
+          <w:numId w:val="13"/>
+        </w:numPr>
+      </w:pPr>
+      <w:r>
+        <w:t xml:space="preserve">Attract more private funding </w:t>
+      </w:r>
+    </w:p>
+    <w:p>
+      <w:pPr>
+        <w:pStyle w:val="ListParagraph"/>
+        <w:numPr>
+          <w:ilvl w:val="0"/>
+          <w:numId w:val="13"/>
+        </w:numPr>
+      </w:pPr>
+      <w:r>
+        <w:t xml:space="preserve">Recruit team members who are interested in working for revenue share instead of up-front payment. </w:t>
+      </w:r>
+    </w:p>
+    <w:p/>
+    <w:p>
+      <w:pPr>
+        <w:pStyle w:val="Heading2"/>
+      </w:pPr>
+      <w:r>
+        <w:t xml:space="preserve">Scope </w:t>
+      </w:r>
+    </w:p>
+    <w:p>
+      <w:r>
+        <w:t>The prototype will include sample gameplay although not with all features.</w:t>
+      </w:r>
+    </w:p>
+    <w:p>
+      <w:pPr>
+        <w:pStyle w:val="ListParagraph"/>
+        <w:numPr>
+          <w:ilvl w:val="0"/>
+          <w:numId w:val="24"/>
+        </w:numPr>
+      </w:pPr>
+      <w:r>
+        <w:t>No city view</w:t>
+      </w:r>
+    </w:p>
+    <w:p>
+      <w:pPr>
+        <w:pStyle w:val="ListParagraph"/>
+        <w:numPr>
+          <w:ilvl w:val="0"/>
+          <w:numId w:val="24"/>
+        </w:numPr>
+      </w:pPr>
+      <w:r>
+        <w:t>No deliveries</w:t>
+      </w:r>
+    </w:p>
+    <w:p>
+      <w:pPr>
+        <w:pStyle w:val="ListParagraph"/>
+        <w:numPr>
+          <w:ilvl w:val="0"/>
+          <w:numId w:val="24"/>
+        </w:numPr>
+      </w:pPr>
+      <w:r>
+        <w:t>No multiple locations</w:t>
+      </w:r>
+    </w:p>
+    <w:p>
+      <w:pPr>
+        <w:pStyle w:val="ListParagraph"/>
+        <w:numPr>
+          <w:ilvl w:val="0"/>
+          <w:numId w:val="24"/>
+        </w:numPr>
+      </w:pPr>
+      <w:r>
+        <w:t>No special customers</w:t>
+      </w:r>
+    </w:p>
+    <w:p>
+      <w:pPr>
+        <w:pStyle w:val="ListParagraph"/>
+        <w:numPr>
+          <w:ilvl w:val="0"/>
+          <w:numId w:val="24"/>
+        </w:numPr>
+      </w:pPr>
+      <w:r>
+        <w:t>No head office</w:t>
+      </w:r>
+    </w:p>
+    <w:p>
+      <w:pPr>
+        <w:pStyle w:val="ListParagraph"/>
+        <w:numPr>
+          <w:ilvl w:val="0"/>
+          <w:numId w:val="24"/>
+        </w:numPr>
+      </w:pPr>
+      <w:r>
+        <w:t>No leveling / experience</w:t>
+      </w:r>
+    </w:p>
+    <w:p>
+      <w:pPr>
+        <w:pStyle w:val="ListParagraph"/>
+        <w:numPr>
+          <w:ilvl w:val="0"/>
+          <w:numId w:val="24"/>
+        </w:numPr>
+      </w:pPr>
+      <w:r>
+        <w:t>No trophies</w:t>
+      </w:r>
+    </w:p>
+    <w:p>
+      <w:pPr>
+        <w:pStyle w:val="ListParagraph"/>
+        <w:numPr>
+          <w:ilvl w:val="0"/>
+          <w:numId w:val="24"/>
+        </w:numPr>
+      </w:pPr>
+      <w:r>
+        <w:t>No collaboration</w:t>
+      </w:r>
+    </w:p>
+    <w:p>
+      <w:pPr>
+        <w:pStyle w:val="ListParagraph"/>
+        <w:numPr>
+          <w:ilvl w:val="0"/>
+          <w:numId w:val="24"/>
+        </w:numPr>
+      </w:pPr>
+      <w:r>
+        <w:t>No leaderboard</w:t>
+      </w:r>
+    </w:p>
+    <w:p/>
+    <w:p>
+      <w:pPr>
+        <w:pStyle w:val="Heading3"/>
+      </w:pPr>
+      <w:r>
+        <w:t>Artwork</w:t>
+      </w:r>
+    </w:p>
+    <w:p/>
+    <w:p>
+      <w:pPr>
+        <w:pStyle w:val="Heading4"/>
+      </w:pPr>
+      <w:r>
+        <w:t>Miscellaneous</w:t>
+      </w:r>
+    </w:p>
+    <w:p>
+      <w:r>
+        <w:t>Title / Splash screen</w:t>
+      </w:r>
+    </w:p>
+    <w:p>
+      <w:r>
+        <w:t>In game currency</w:t>
+      </w:r>
+    </w:p>
+    <w:p>
+      <w:pPr>
+        <w:pStyle w:val="ListParagraph"/>
+        <w:numPr>
+          <w:ilvl w:val="0"/>
+          <w:numId w:val="21"/>
+        </w:numPr>
+      </w:pPr>
+      <w:r>
+        <w:t>Gold coins</w:t>
+      </w:r>
+    </w:p>
+    <w:p>
+      <w:pPr>
+        <w:pStyle w:val="ListParagraph"/>
+        <w:numPr>
+          <w:ilvl w:val="0"/>
+          <w:numId w:val="21"/>
+        </w:numPr>
+      </w:pPr>
+      <w:r>
+        <w:t>Pizza coupons</w:t>
+      </w:r>
+    </w:p>
+    <w:p>
+      <w:r>
+        <w:t>UI</w:t>
+      </w:r>
+    </w:p>
+    <w:p>
+      <w:pPr>
+        <w:pStyle w:val="ListParagraph"/>
+        <w:numPr>
+          <w:ilvl w:val="0"/>
+          <w:numId w:val="22"/>
+        </w:numPr>
+      </w:pPr>
+      <w:r>
+        <w:t>To be determined</w:t>
+      </w:r>
+    </w:p>
+    <w:p>
+      <w:pPr>
+        <w:pStyle w:val="Heading4"/>
+      </w:pPr>
+      <w:r>
+        <w:t>Pizza ingredients</w:t>
+      </w:r>
+    </w:p>
+    <w:p>
+      <w:pPr>
+        <w:pStyle w:val="ListParagraph"/>
+        <w:numPr>
+          <w:ilvl w:val="0"/>
+          <w:numId w:val="23"/>
+        </w:numPr>
+      </w:pPr>
+      <w:r>
+        <w:t>White flour</w:t>
+      </w:r>
+    </w:p>
+    <w:p>
+      <w:pPr>
+        <w:pStyle w:val="ListParagraph"/>
+        <w:numPr>
+          <w:ilvl w:val="0"/>
+          <w:numId w:val="23"/>
+        </w:numPr>
+      </w:pPr>
+      <w:r>
+        <w:t>Tomatoes</w:t>
+      </w:r>
+    </w:p>
+    <w:p>
+      <w:pPr>
+        <w:pStyle w:val="ListParagraph"/>
+        <w:numPr>
+          <w:ilvl w:val="0"/>
+          <w:numId w:val="23"/>
+        </w:numPr>
+      </w:pPr>
+      <w:r>
+        <w:t>Pineapple</w:t>
+      </w:r>
+    </w:p>
+    <w:p>
+      <w:pPr>
+        <w:pStyle w:val="ListParagraph"/>
+        <w:numPr>
+          <w:ilvl w:val="0"/>
+          <w:numId w:val="23"/>
+        </w:numPr>
+      </w:pPr>
+      <w:r>
+        <w:t>Olive oil</w:t>
+      </w:r>
+    </w:p>
+    <w:p>
+      <w:pPr>
+        <w:pStyle w:val="ListParagraph"/>
+        <w:numPr>
+          <w:ilvl w:val="0"/>
+          <w:numId w:val="23"/>
+        </w:numPr>
+      </w:pPr>
+      <w:r>
+        <w:t>Salt</w:t>
+      </w:r>
+    </w:p>
+    <w:p>
+      <w:pPr>
+        <w:pStyle w:val="ListParagraph"/>
+        <w:numPr>
+          <w:ilvl w:val="0"/>
+          <w:numId w:val="23"/>
+        </w:numPr>
+      </w:pPr>
+      <w:r>
+        <w:t>Yeast</w:t>
+      </w:r>
+    </w:p>
+    <w:p>
+      <w:pPr>
+        <w:pStyle w:val="ListParagraph"/>
+        <w:numPr>
+          <w:ilvl w:val="0"/>
+          <w:numId w:val="23"/>
+        </w:numPr>
+      </w:pPr>
+      <w:r>
+        <w:lastRenderedPageBreak/>
+        <w:t>Pepperoni</w:t>
+      </w:r>
+    </w:p>
+    <w:p>
+      <w:pPr>
+        <w:pStyle w:val="ListParagraph"/>
+        <w:numPr>
+          <w:ilvl w:val="0"/>
+          <w:numId w:val="23"/>
+        </w:numPr>
+      </w:pPr>
+      <w:r>
+        <w:t>Ham</w:t>
+      </w:r>
+    </w:p>
+    <w:p>
+      <w:pPr>
+        <w:pStyle w:val="ListParagraph"/>
+        <w:numPr>
+          <w:ilvl w:val="0"/>
+          <w:numId w:val="23"/>
+        </w:numPr>
+      </w:pPr>
+      <w:r>
+        <w:t>Mozzarella Cheese</w:t>
+      </w:r>
+    </w:p>
+    <w:p>
+      <w:pPr>
+        <w:pStyle w:val="ListParagraph"/>
+        <w:numPr>
+          <w:ilvl w:val="0"/>
+          <w:numId w:val="23"/>
+        </w:numPr>
+      </w:pPr>
+      <w:r>
+        <w:t>Cola syrup</w:t>
+      </w:r>
+    </w:p>
+    <w:p>
+      <w:pPr>
+        <w:pStyle w:val="ListParagraph"/>
+        <w:numPr>
+          <w:ilvl w:val="0"/>
+          <w:numId w:val="23"/>
+        </w:numPr>
+      </w:pPr>
+      <w:r>
+        <w:t>Citrus syrup</w:t>
+      </w:r>
+    </w:p>
+    <w:p>
+      <w:pPr>
+        <w:pStyle w:val="ListParagraph"/>
+        <w:numPr>
+          <w:ilvl w:val="0"/>
+          <w:numId w:val="23"/>
+        </w:numPr>
+      </w:pPr>
+      <w:r>
+        <w:t>Small pizza box</w:t>
+      </w:r>
+    </w:p>
+    <w:p>
+      <w:pPr>
+        <w:pStyle w:val="ListParagraph"/>
+        <w:numPr>
+          <w:ilvl w:val="0"/>
+          <w:numId w:val="23"/>
+        </w:numPr>
+      </w:pPr>
+      <w:r>
+        <w:t>Medium pizza box</w:t>
+      </w:r>
+    </w:p>
+    <w:p>
+      <w:pPr>
+        <w:pStyle w:val="ListParagraph"/>
+        <w:numPr>
+          <w:ilvl w:val="0"/>
+          <w:numId w:val="23"/>
+        </w:numPr>
+      </w:pPr>
+      <w:r>
+        <w:t>Large pizza box</w:t>
+      </w:r>
+      <w:r>
+        <w:tab/>
+      </w:r>
+    </w:p>
+    <w:p>
+      <w:pPr>
+        <w:pStyle w:val="ListParagraph"/>
+        <w:numPr>
+          <w:ilvl w:val="0"/>
+          <w:numId w:val="23"/>
+        </w:numPr>
+      </w:pPr>
+      <w:r>
+        <w:t>Grated mozzarella cheese</w:t>
+      </w:r>
+    </w:p>
+    <w:p>
+      <w:pPr>
+        <w:pStyle w:val="ListParagraph"/>
+        <w:numPr>
+          <w:ilvl w:val="0"/>
+          <w:numId w:val="23"/>
+        </w:numPr>
+      </w:pPr>
+      <w:r>
+        <w:t>White pizza dough</w:t>
+      </w:r>
+    </w:p>
+    <w:p>
+      <w:pPr>
+        <w:pStyle w:val="ListParagraph"/>
+        <w:numPr>
+          <w:ilvl w:val="0"/>
+          <w:numId w:val="23"/>
+        </w:numPr>
+      </w:pPr>
+      <w:r>
+        <w:t>Cola</w:t>
+      </w:r>
+    </w:p>
+    <w:p>
+      <w:pPr>
+        <w:pStyle w:val="ListParagraph"/>
+        <w:numPr>
+          <w:ilvl w:val="0"/>
+          <w:numId w:val="23"/>
+        </w:numPr>
+      </w:pPr>
+      <w:r>
+        <w:t>Citrus soda</w:t>
+      </w:r>
+    </w:p>
+    <w:p>
+      <w:pPr>
+        <w:pStyle w:val="ListParagraph"/>
+        <w:numPr>
+          <w:ilvl w:val="0"/>
+          <w:numId w:val="23"/>
+        </w:numPr>
+      </w:pPr>
+      <w:r>
+        <w:t>Sliced pepperoni</w:t>
+      </w:r>
+    </w:p>
+    <w:p>
+      <w:pPr>
+        <w:pStyle w:val="ListParagraph"/>
+        <w:numPr>
+          <w:ilvl w:val="0"/>
+          <w:numId w:val="23"/>
+        </w:numPr>
+      </w:pPr>
+      <w:r>
+        <w:t>Sliced ham</w:t>
+      </w:r>
+    </w:p>
+    <w:p>
+      <w:pPr>
+        <w:pStyle w:val="ListParagraph"/>
+        <w:numPr>
+          <w:ilvl w:val="0"/>
+          <w:numId w:val="23"/>
+        </w:numPr>
+      </w:pPr>
+      <w:r>
+        <w:t>Basic pizza sauce</w:t>
+      </w:r>
+    </w:p>
+    <w:p>
+      <w:pPr>
+        <w:pStyle w:val="ListParagraph"/>
+        <w:numPr>
+          <w:ilvl w:val="0"/>
+          <w:numId w:val="23"/>
+        </w:numPr>
+      </w:pPr>
+      <w:r>
+        <w:t>Sliced pineapple</w:t>
+      </w:r>
+    </w:p>
+    <w:p>
+      <w:pPr>
+        <w:pStyle w:val="ListParagraph"/>
+        <w:numPr>
+          <w:ilvl w:val="0"/>
+          <w:numId w:val="23"/>
+        </w:numPr>
+      </w:pPr>
+      <w:r>
+        <w:t>Cheese pizza</w:t>
+      </w:r>
+    </w:p>
+    <w:p>
+      <w:pPr>
+        <w:pStyle w:val="ListParagraph"/>
+        <w:numPr>
+          <w:ilvl w:val="0"/>
+          <w:numId w:val="23"/>
+        </w:numPr>
+      </w:pPr>
+      <w:r>
+        <w:t xml:space="preserve">Pepperoni </w:t>
+      </w:r>
+      <w:r>
+        <w:t>pizza</w:t>
+      </w:r>
+    </w:p>
+    <w:p>
+      <w:pPr>
+        <w:pStyle w:val="ListParagraph"/>
+        <w:numPr>
+          <w:ilvl w:val="0"/>
+          <w:numId w:val="23"/>
+        </w:numPr>
+      </w:pPr>
+      <w:r>
+        <w:t>Hawaiian</w:t>
+      </w:r>
+      <w:r>
+        <w:t xml:space="preserve"> pizza</w:t>
+      </w:r>
+    </w:p>
+    <w:p>
+      <w:pPr>
+        <w:pStyle w:val="Heading4"/>
+      </w:pPr>
+      <w:r>
+        <w:t>Restaurant View</w:t>
+      </w:r>
+    </w:p>
+    <w:p>
+      <w:r>
+        <w:t>Isometric tiles for building restaurant</w:t>
+      </w:r>
+      <w:bookmarkStart w:id="0" w:name="_GoBack"/>
+      <w:bookmarkEnd w:id="0"/>
+    </w:p>
+    <w:p>
+      <w:pPr>
+        <w:pStyle w:val="ListParagraph"/>
+        <w:numPr>
+          <w:ilvl w:val="0"/>
+          <w:numId w:val="14"/>
+        </w:numPr>
+      </w:pPr>
+      <w:r>
+        <w:t>Base floor tiles</w:t>
+      </w:r>
+    </w:p>
+    <w:p>
+      <w:pPr>
+        <w:pStyle w:val="ListParagraph"/>
+        <w:numPr>
+          <w:ilvl w:val="0"/>
+          <w:numId w:val="14"/>
+        </w:numPr>
+      </w:pPr>
+      <w:r>
+        <w:t>Tables</w:t>
+      </w:r>
+    </w:p>
+    <w:p>
+      <w:pPr>
+        <w:pStyle w:val="ListParagraph"/>
+        <w:numPr>
+          <w:ilvl w:val="0"/>
+          <w:numId w:val="14"/>
+        </w:numPr>
+      </w:pPr>
+      <w:r>
+        <w:t>Chairs</w:t>
+      </w:r>
+    </w:p>
+    <w:p>
+      <w:pPr>
+        <w:pStyle w:val="ListParagraph"/>
+        <w:numPr>
+          <w:ilvl w:val="0"/>
+          <w:numId w:val="14"/>
+        </w:numPr>
+      </w:pPr>
+      <w:r>
+        <w:t>Counter</w:t>
+      </w:r>
+    </w:p>
+    <w:p>
+      <w:pPr>
+        <w:pStyle w:val="ListParagraph"/>
+        <w:numPr>
+          <w:ilvl w:val="0"/>
+          <w:numId w:val="14"/>
+        </w:numPr>
+      </w:pPr>
+      <w:r>
+        <w:t>Walls</w:t>
+      </w:r>
+    </w:p>
+    <w:p>
+      <w:pPr>
+        <w:pStyle w:val="ListParagraph"/>
+        <w:numPr>
+          <w:ilvl w:val="0"/>
+          <w:numId w:val="14"/>
+        </w:numPr>
+      </w:pPr>
+      <w:r>
+        <w:t>Exterior</w:t>
+      </w:r>
+    </w:p>
+    <w:p>
+      <w:r>
+        <w:t>Items / equipment</w:t>
+      </w:r>
+    </w:p>
+    <w:p>
+      <w:pPr>
+        <w:pStyle w:val="ListParagraph"/>
+        <w:numPr>
+          <w:ilvl w:val="0"/>
+          <w:numId w:val="15"/>
+        </w:numPr>
+      </w:pPr>
+      <w:r>
+        <w:t>Phone</w:t>
+      </w:r>
+    </w:p>
+    <w:p>
+      <w:pPr>
+        <w:pStyle w:val="ListParagraph"/>
+        <w:numPr>
+          <w:ilvl w:val="0"/>
+          <w:numId w:val="15"/>
+        </w:numPr>
+      </w:pPr>
+      <w:r>
+        <w:t>Delivery truck</w:t>
+      </w:r>
+    </w:p>
+    <w:p>
+      <w:pPr>
+        <w:pStyle w:val="ListParagraph"/>
+        <w:numPr>
+          <w:ilvl w:val="0"/>
+          <w:numId w:val="15"/>
+        </w:numPr>
+      </w:pPr>
+      <w:r>
+        <w:t>Cash register</w:t>
+      </w:r>
+    </w:p>
+    <w:p>
+      <w:pPr>
+        <w:pStyle w:val="ListParagraph"/>
+        <w:numPr>
+          <w:ilvl w:val="0"/>
+          <w:numId w:val="15"/>
+        </w:numPr>
+      </w:pPr>
+      <w:r>
+        <w:t>Pizza Oven</w:t>
+      </w:r>
+    </w:p>
+    <w:p>
+      <w:pPr>
+        <w:pStyle w:val="ListParagraph"/>
+        <w:numPr>
+          <w:ilvl w:val="0"/>
+          <w:numId w:val="15"/>
+        </w:numPr>
+      </w:pPr>
+      <w:r>
+        <w:t>Stove for cooking sauce / ground beef / chicken</w:t>
+      </w:r>
+    </w:p>
+    <w:p>
+      <w:pPr>
+        <w:pStyle w:val="ListParagraph"/>
+        <w:numPr>
+          <w:ilvl w:val="0"/>
+          <w:numId w:val="15"/>
+        </w:numPr>
+      </w:pPr>
+      <w:r>
+        <w:t>Vegetable slicer</w:t>
+      </w:r>
+    </w:p>
+    <w:p>
+      <w:pPr>
+        <w:pStyle w:val="ListParagraph"/>
+        <w:numPr>
+          <w:ilvl w:val="0"/>
+          <w:numId w:val="15"/>
+        </w:numPr>
+      </w:pPr>
+      <w:r>
+        <w:t>Cheese grater</w:t>
+      </w:r>
+    </w:p>
+    <w:p>
+      <w:pPr>
+        <w:pStyle w:val="ListParagraph"/>
+        <w:numPr>
+          <w:ilvl w:val="0"/>
+          <w:numId w:val="15"/>
+        </w:numPr>
+      </w:pPr>
+      <w:r>
+        <w:t>Meat slicer</w:t>
+      </w:r>
+    </w:p>
+    <w:p>
+      <w:pPr>
+        <w:pStyle w:val="ListParagraph"/>
+        <w:numPr>
+          <w:ilvl w:val="0"/>
+          <w:numId w:val="15"/>
+        </w:numPr>
+      </w:pPr>
+      <w:r>
+        <w:t>Dough mixer</w:t>
+      </w:r>
+    </w:p>
+    <w:p>
+      <w:pPr>
+        <w:pStyle w:val="ListParagraph"/>
+        <w:numPr>
+          <w:ilvl w:val="0"/>
+          <w:numId w:val="15"/>
+        </w:numPr>
+      </w:pPr>
+      <w:r>
+        <w:t>Refrigerator</w:t>
+      </w:r>
+    </w:p>
+    <w:p>
+      <w:pPr>
+        <w:pStyle w:val="ListParagraph"/>
+        <w:numPr>
+          <w:ilvl w:val="0"/>
+          <w:numId w:val="15"/>
+        </w:numPr>
+      </w:pPr>
+      <w:r>
+        <w:t>Computer</w:t>
+      </w:r>
+    </w:p>
+    <w:p>
+      <w:pPr>
+        <w:pStyle w:val="ListParagraph"/>
+        <w:numPr>
+          <w:ilvl w:val="0"/>
+          <w:numId w:val="15"/>
+        </w:numPr>
+      </w:pPr>
+      <w:r>
+        <w:t>Motorcycle / delivery station</w:t>
+      </w:r>
+    </w:p>
+    <w:p>
+      <w:r>
+        <w:lastRenderedPageBreak/>
+        <w:t>People</w:t>
+      </w:r>
+    </w:p>
+    <w:p>
+      <w:pPr>
+        <w:pStyle w:val="ListParagraph"/>
+        <w:numPr>
+          <w:ilvl w:val="0"/>
+          <w:numId w:val="25"/>
+        </w:numPr>
+      </w:pPr>
+      <w:r>
+        <w:t>Customers</w:t>
+      </w:r>
+    </w:p>
+    <w:p>
+      <w:pPr>
+        <w:pStyle w:val="ListParagraph"/>
+        <w:numPr>
+          <w:ilvl w:val="0"/>
+          <w:numId w:val="25"/>
+        </w:numPr>
+      </w:pPr>
+      <w:r>
+        <w:t>Employees</w:t>
+      </w:r>
+    </w:p>
+    <w:p>
+      <w:pPr>
+        <w:pStyle w:val="ListParagraph"/>
+      </w:pPr>
+    </w:p>
+    <w:p>
+      <w:pPr>
+        <w:pStyle w:val="Heading4"/>
+      </w:pPr>
+      <w:r>
+        <w:t>Pizza Sign components</w:t>
+      </w:r>
+    </w:p>
+    <w:p>
+      <w:r>
+        <w:t xml:space="preserve">The pizza sign components either have to be </w:t>
+      </w:r>
+      <w:proofErr w:type="spellStart"/>
+      <w:r>
+        <w:t>renderable</w:t>
+      </w:r>
+      <w:proofErr w:type="spellEnd"/>
+      <w:r>
+        <w:t xml:space="preserve"> in different colors or we need different colors for each image.</w:t>
+      </w:r>
+    </w:p>
+    <w:p>
+      <w:r>
+        <w:t>Sign shapes</w:t>
+      </w:r>
+    </w:p>
+    <w:p>
+      <w:pPr>
+        <w:pStyle w:val="ListParagraph"/>
+        <w:numPr>
+          <w:ilvl w:val="0"/>
+          <w:numId w:val="18"/>
+        </w:numPr>
+      </w:pPr>
+      <w:r>
+        <w:t>Rectangular</w:t>
+      </w:r>
+    </w:p>
+    <w:p>
+      <w:pPr>
+        <w:pStyle w:val="ListParagraph"/>
+        <w:numPr>
+          <w:ilvl w:val="0"/>
+          <w:numId w:val="16"/>
+        </w:numPr>
+      </w:pPr>
+      <w:r>
+        <w:t>Rounded corners</w:t>
+      </w:r>
+    </w:p>
+    <w:p>
+      <w:pPr>
+        <w:pStyle w:val="ListParagraph"/>
+        <w:numPr>
+          <w:ilvl w:val="0"/>
+          <w:numId w:val="16"/>
+        </w:numPr>
+      </w:pPr>
+      <w:r>
+        <w:t>Etc.</w:t>
+      </w:r>
+    </w:p>
+    <w:p>
+      <w:pPr>
+        <w:pStyle w:val="ListParagraph"/>
+      </w:pPr>
+    </w:p>
+    <w:p>
+      <w:r>
+        <w:t>Sign materials</w:t>
+      </w:r>
+    </w:p>
+    <w:p>
+      <w:pPr>
+        <w:pStyle w:val="ListParagraph"/>
+        <w:numPr>
+          <w:ilvl w:val="0"/>
+          <w:numId w:val="19"/>
+        </w:numPr>
+      </w:pPr>
+      <w:r>
+        <w:t>Wood</w:t>
+      </w:r>
+    </w:p>
+    <w:p>
+      <w:pPr>
+        <w:pStyle w:val="ListParagraph"/>
+        <w:numPr>
+          <w:ilvl w:val="0"/>
+          <w:numId w:val="19"/>
+        </w:numPr>
+      </w:pPr>
+      <w:r>
+        <w:t>Metal</w:t>
+      </w:r>
+    </w:p>
+    <w:p>
+      <w:pPr>
+        <w:pStyle w:val="ListParagraph"/>
+        <w:numPr>
+          <w:ilvl w:val="0"/>
+          <w:numId w:val="19"/>
+        </w:numPr>
+      </w:pPr>
+      <w:r>
+        <w:t>Plastic</w:t>
+      </w:r>
+    </w:p>
+    <w:p>
+      <w:pPr>
+        <w:pStyle w:val="ListParagraph"/>
+        <w:numPr>
+          <w:ilvl w:val="0"/>
+          <w:numId w:val="19"/>
+        </w:numPr>
+      </w:pPr>
+      <w:r>
+        <w:t>Plain</w:t>
+      </w:r>
+    </w:p>
+    <w:p>
+      <w:r>
+        <w:t>Logos</w:t>
+      </w:r>
+    </w:p>
+    <w:p>
+      <w:pPr>
+        <w:pStyle w:val="ListParagraph"/>
+        <w:numPr>
+          <w:ilvl w:val="0"/>
+          <w:numId w:val="17"/>
+        </w:numPr>
+      </w:pPr>
+      <w:r>
+        <w:t>Pizza</w:t>
+      </w:r>
+    </w:p>
+    <w:p>
+      <w:pPr>
+        <w:pStyle w:val="ListParagraph"/>
+        <w:numPr>
+          <w:ilvl w:val="0"/>
+          <w:numId w:val="17"/>
+        </w:numPr>
+      </w:pPr>
+      <w:r>
+        <w:t>Crown</w:t>
+      </w:r>
+    </w:p>
+    <w:p>
+      <w:pPr>
+        <w:pStyle w:val="ListParagraph"/>
+        <w:numPr>
+          <w:ilvl w:val="0"/>
+          <w:numId w:val="17"/>
+        </w:numPr>
+      </w:pPr>
+      <w:r>
+        <w:t>Chef head</w:t>
+      </w:r>
+    </w:p>
+    <w:p>
+      <w:r>
+        <w:t>Border images</w:t>
+      </w:r>
+    </w:p>
+    <w:p>
+      <w:pPr>
+        <w:pStyle w:val="ListParagraph"/>
+        <w:numPr>
+          <w:ilvl w:val="0"/>
+          <w:numId w:val="20"/>
+        </w:numPr>
+      </w:pPr>
+      <w:r>
+        <w:t>Circles</w:t>
+      </w:r>
+    </w:p>
+    <w:p>
+      <w:pPr>
+        <w:pStyle w:val="ListParagraph"/>
+        <w:numPr>
+          <w:ilvl w:val="0"/>
+          <w:numId w:val="20"/>
+        </w:numPr>
+      </w:pPr>
+      <w:r>
+        <w:t>Stars</w:t>
+      </w:r>
+    </w:p>
+    <w:p>
+      <w:pPr>
+        <w:pStyle w:val="ListParagraph"/>
+        <w:numPr>
+          <w:ilvl w:val="0"/>
+          <w:numId w:val="20"/>
+        </w:numPr>
+      </w:pPr>
+      <w:r>
+        <w:t>Etc.</w:t>
+      </w:r>
+    </w:p>
+    <w:p>
+      <w:pPr>
+        <w:pStyle w:val="ListParagraph"/>
+      </w:pPr>
+    </w:p>
+    <w:p>
+      <w:pPr>
+        <w:rPr>
+          <w:rFonts w:asciiTheme="majorHAnsi" w:eastAsiaTheme="majorEastAsia" w:hAnsiTheme="majorHAnsi" w:cstheme="majorBidi"/>
+          <w:color w:val="2E74B5" w:themeColor="accent1" w:themeShade="BF"/>
+          <w:sz w:val="26"/>
+          <w:szCs w:val="26"/>
+        </w:rPr>
+      </w:pPr>
+      <w:r>
+        <w:br w:type="page"/>
+      </w:r>
+    </w:p>
+    <w:p>
+      <w:pPr>
+        <w:pStyle w:val="Heading2"/>
+      </w:pPr>
+      <w:r>
+        <w:lastRenderedPageBreak/>
+        <w:t>Storyboards</w:t>
+      </w:r>
+    </w:p>
+    <w:p>
+      <w:r>
+        <w:t>Splash screen</w:t>
+      </w:r>
+    </w:p>
+    <w:p>
+      <w:r>
+        <w:t>Login / Register screen</w:t>
+      </w:r>
+    </w:p>
+    <w:p>
+      <w:r>
+        <w:t>Restaurant View</w:t>
+      </w:r>
+    </w:p>
+    <w:p/>
+    <w:p/>
+    <w:p/>
+    <w:p>
+      <w:r>
+        <w:br w:type="page"/>
+      </w:r>
+    </w:p>
+    <w:p>
+      <w:pPr>
+        <w:pStyle w:val="Heading1"/>
+      </w:pPr>
+      <w:r>
+        <w:lastRenderedPageBreak/>
+        <w:t>Out of scope</w:t>
+      </w:r>
+    </w:p>
+    <w:p>
+      <w:pPr>
+        <w:pStyle w:val="Heading4"/>
+      </w:pPr>
+      <w:r>
+        <w:t>City View</w:t>
+      </w:r>
+    </w:p>
+    <w:p>
+      <w:r>
+        <w:t xml:space="preserve">Top down view of buildings </w:t>
+      </w:r>
+    </w:p>
+    <w:p>
+      <w:pPr>
+        <w:pStyle w:val="ListParagraph"/>
+        <w:numPr>
+          <w:ilvl w:val="0"/>
+          <w:numId w:val="22"/>
+        </w:numPr>
+      </w:pPr>
+      <w:r>
+        <w:t>2 or 3 different looking buildings</w:t>
+      </w:r>
+    </w:p>
+    <w:p>
+      <w:pPr>
+        <w:pStyle w:val="ListParagraph"/>
+        <w:ind w:left="360"/>
+      </w:pPr>
+    </w:p>
+    <w:p>
+      <w:pPr>
+        <w:pStyle w:val="ListParagraph"/>
+        <w:ind w:left="0"/>
+      </w:pPr>
+      <w:r>
+        <w:t>Top down view of cars</w:t>
+      </w:r>
+    </w:p>
+    <w:p>
+      <w:pPr>
+        <w:pStyle w:val="ListParagraph"/>
+        <w:numPr>
+          <w:ilvl w:val="0"/>
+          <w:numId w:val="22"/>
+        </w:numPr>
+      </w:pPr>
+      <w:r>
+        <w:t>2 or 3 different looking cars</w:t>
+      </w:r>
+    </w:p>
+    <w:p>
+      <w:r>
+        <w:t>Street segments</w:t>
+      </w:r>
+    </w:p>
+    <w:p>
+      <w:pPr>
+        <w:pStyle w:val="ListParagraph"/>
+        <w:numPr>
+          <w:ilvl w:val="0"/>
+          <w:numId w:val="22"/>
+        </w:numPr>
+      </w:pPr>
+      <w:r>
+        <w:t>Straight</w:t>
+      </w:r>
+    </w:p>
+    <w:p>
+      <w:pPr>
+        <w:pStyle w:val="ListParagraph"/>
+        <w:numPr>
+          <w:ilvl w:val="0"/>
+          <w:numId w:val="22"/>
+        </w:numPr>
+      </w:pPr>
+      <w:r>
+        <w:t>Curved</w:t>
+      </w:r>
+    </w:p>
+    <w:p>
+      <w:pPr>
+        <w:pStyle w:val="ListParagraph"/>
+        <w:numPr>
+          <w:ilvl w:val="0"/>
+          <w:numId w:val="22"/>
+        </w:numPr>
+      </w:pPr>
+      <w:r>
+        <w:t>Intersections</w:t>
+      </w:r>
+    </w:p>
+    <w:p/>
     <w:sectPr>
       <w:pgSz w:w="12240" w:h="15840"/>
       <w:pgMar w:top="1440" w:right="1440" w:bottom="1440" w:left="1440" w:header="720" w:footer="720" w:gutter="0"/>
@@ -3841,6 +5029,119 @@
 <file path=word/numbering.xml><?xml version="1.0" encoding="utf-8"?>
 <w:numbering xmlns:wpc="http://schemas.microsoft.com/office/word/2010/wordprocessingCanvas" xmlns:mc="http://schemas.openxmlformats.org/markup-compatibility/2006" xmlns:o="urn:schemas-microsoft-com:office:office" xmlns:r="http://schemas.openxmlformats.org/officeDocument/2006/relationships" xmlns:m="http://schemas.openxmlformats.org/officeDocument/2006/math" xmlns:v="urn:schemas-microsoft-com:vml" xmlns:wp14="http://schemas.microsoft.com/office/word/2010/wordprocessingDrawing" xmlns:wp="http://schemas.openxmlformats.org/drawingml/2006/wordprocessingDrawing" xmlns:w10="urn:schemas-microsoft-com:office:word" xmlns:w="http://schemas.openxmlformats.org/wordprocessingml/2006/main" xmlns:w14="http://schemas.microsoft.com/office/word/2010/wordml" xmlns:w15="http://schemas.microsoft.com/office/word/2012/wordml" xmlns:wpg="http://schemas.microsoft.com/office/word/2010/wordprocessingGroup" xmlns:wpi="http://schemas.microsoft.com/office/word/2010/wordprocessingInk" xmlns:wne="http://schemas.microsoft.com/office/word/2006/wordml" xmlns:wps="http://schemas.microsoft.com/office/word/2010/wordprocessingShape" mc:Ignorable="w14 w15 wp14">
   <w:abstractNum w:abstractNumId="0">
+    <w:nsid w:val="04FF5E1D"/>
+    <w:multiLevelType w:val="hybridMultilevel"/>
+    <w:tmpl w:val="7BDACFE6"/>
+    <w:lvl w:ilvl="0" w:tplc="04090001">
+      <w:start w:val="1"/>
+      <w:numFmt w:val="bullet"/>
+      <w:lvlText w:val=""/>
+      <w:lvlJc w:val="left"/>
+      <w:pPr>
+        <w:ind w:left="720" w:hanging="360"/>
+      </w:pPr>
+      <w:rPr>
+        <w:rFonts w:ascii="Symbol" w:hAnsi="Symbol" w:hint="default"/>
+      </w:rPr>
+    </w:lvl>
+    <w:lvl w:ilvl="1" w:tplc="04090003" w:tentative="1">
+      <w:start w:val="1"/>
+      <w:numFmt w:val="bullet"/>
+      <w:lvlText w:val="o"/>
+      <w:lvlJc w:val="left"/>
+      <w:pPr>
+        <w:ind w:left="1440" w:hanging="360"/>
+      </w:pPr>
+      <w:rPr>
+        <w:rFonts w:ascii="Courier New" w:hAnsi="Courier New" w:cs="Courier New" w:hint="default"/>
+      </w:rPr>
+    </w:lvl>
+    <w:lvl w:ilvl="2" w:tplc="04090005" w:tentative="1">
+      <w:start w:val="1"/>
+      <w:numFmt w:val="bullet"/>
+      <w:lvlText w:val=""/>
+      <w:lvlJc w:val="left"/>
+      <w:pPr>
+        <w:ind w:left="2160" w:hanging="360"/>
+      </w:pPr>
+      <w:rPr>
+        <w:rFonts w:ascii="Wingdings" w:hAnsi="Wingdings" w:hint="default"/>
+      </w:rPr>
+    </w:lvl>
+    <w:lvl w:ilvl="3" w:tplc="04090001" w:tentative="1">
+      <w:start w:val="1"/>
+      <w:numFmt w:val="bullet"/>
+      <w:lvlText w:val=""/>
+      <w:lvlJc w:val="left"/>
+      <w:pPr>
+        <w:ind w:left="2880" w:hanging="360"/>
+      </w:pPr>
+      <w:rPr>
+        <w:rFonts w:ascii="Symbol" w:hAnsi="Symbol" w:hint="default"/>
+      </w:rPr>
+    </w:lvl>
+    <w:lvl w:ilvl="4" w:tplc="04090003" w:tentative="1">
+      <w:start w:val="1"/>
+      <w:numFmt w:val="bullet"/>
+      <w:lvlText w:val="o"/>
+      <w:lvlJc w:val="left"/>
+      <w:pPr>
+        <w:ind w:left="3600" w:hanging="360"/>
+      </w:pPr>
+      <w:rPr>
+        <w:rFonts w:ascii="Courier New" w:hAnsi="Courier New" w:cs="Courier New" w:hint="default"/>
+      </w:rPr>
+    </w:lvl>
+    <w:lvl w:ilvl="5" w:tplc="04090005" w:tentative="1">
+      <w:start w:val="1"/>
+      <w:numFmt w:val="bullet"/>
+      <w:lvlText w:val=""/>
+      <w:lvlJc w:val="left"/>
+      <w:pPr>
+        <w:ind w:left="4320" w:hanging="360"/>
+      </w:pPr>
+      <w:rPr>
+        <w:rFonts w:ascii="Wingdings" w:hAnsi="Wingdings" w:hint="default"/>
+      </w:rPr>
+    </w:lvl>
+    <w:lvl w:ilvl="6" w:tplc="04090001" w:tentative="1">
+      <w:start w:val="1"/>
+      <w:numFmt w:val="bullet"/>
+      <w:lvlText w:val=""/>
+      <w:lvlJc w:val="left"/>
+      <w:pPr>
+        <w:ind w:left="5040" w:hanging="360"/>
+      </w:pPr>
+      <w:rPr>
+        <w:rFonts w:ascii="Symbol" w:hAnsi="Symbol" w:hint="default"/>
+      </w:rPr>
+    </w:lvl>
+    <w:lvl w:ilvl="7" w:tplc="04090003" w:tentative="1">
+      <w:start w:val="1"/>
+      <w:numFmt w:val="bullet"/>
+      <w:lvlText w:val="o"/>
+      <w:lvlJc w:val="left"/>
+      <w:pPr>
+        <w:ind w:left="5760" w:hanging="360"/>
+      </w:pPr>
+      <w:rPr>
+        <w:rFonts w:ascii="Courier New" w:hAnsi="Courier New" w:cs="Courier New" w:hint="default"/>
+      </w:rPr>
+    </w:lvl>
+    <w:lvl w:ilvl="8" w:tplc="04090005" w:tentative="1">
+      <w:start w:val="1"/>
+      <w:numFmt w:val="bullet"/>
+      <w:lvlText w:val=""/>
+      <w:lvlJc w:val="left"/>
+      <w:pPr>
+        <w:ind w:left="6480" w:hanging="360"/>
+      </w:pPr>
+      <w:rPr>
+        <w:rFonts w:ascii="Wingdings" w:hAnsi="Wingdings" w:hint="default"/>
+      </w:rPr>
+    </w:lvl>
+  </w:abstractNum>
+  <w:abstractNum w:abstractNumId="1">
     <w:nsid w:val="14BE6362"/>
     <w:multiLevelType w:val="hybridMultilevel"/>
     <w:tmpl w:val="DC66B61E"/>
@@ -3953,7 +5254,346 @@
       </w:rPr>
     </w:lvl>
   </w:abstractNum>
-  <w:abstractNum w:abstractNumId="1">
+  <w:abstractNum w:abstractNumId="2">
+    <w:nsid w:val="1BB05DC1"/>
+    <w:multiLevelType w:val="hybridMultilevel"/>
+    <w:tmpl w:val="F6AA64E0"/>
+    <w:lvl w:ilvl="0" w:tplc="04090001">
+      <w:start w:val="1"/>
+      <w:numFmt w:val="bullet"/>
+      <w:lvlText w:val=""/>
+      <w:lvlJc w:val="left"/>
+      <w:pPr>
+        <w:ind w:left="720" w:hanging="360"/>
+      </w:pPr>
+      <w:rPr>
+        <w:rFonts w:ascii="Symbol" w:hAnsi="Symbol" w:hint="default"/>
+      </w:rPr>
+    </w:lvl>
+    <w:lvl w:ilvl="1" w:tplc="04090003" w:tentative="1">
+      <w:start w:val="1"/>
+      <w:numFmt w:val="bullet"/>
+      <w:lvlText w:val="o"/>
+      <w:lvlJc w:val="left"/>
+      <w:pPr>
+        <w:ind w:left="1440" w:hanging="360"/>
+      </w:pPr>
+      <w:rPr>
+        <w:rFonts w:ascii="Courier New" w:hAnsi="Courier New" w:cs="Courier New" w:hint="default"/>
+      </w:rPr>
+    </w:lvl>
+    <w:lvl w:ilvl="2" w:tplc="04090005" w:tentative="1">
+      <w:start w:val="1"/>
+      <w:numFmt w:val="bullet"/>
+      <w:lvlText w:val=""/>
+      <w:lvlJc w:val="left"/>
+      <w:pPr>
+        <w:ind w:left="2160" w:hanging="360"/>
+      </w:pPr>
+      <w:rPr>
+        <w:rFonts w:ascii="Wingdings" w:hAnsi="Wingdings" w:hint="default"/>
+      </w:rPr>
+    </w:lvl>
+    <w:lvl w:ilvl="3" w:tplc="04090001" w:tentative="1">
+      <w:start w:val="1"/>
+      <w:numFmt w:val="bullet"/>
+      <w:lvlText w:val=""/>
+      <w:lvlJc w:val="left"/>
+      <w:pPr>
+        <w:ind w:left="2880" w:hanging="360"/>
+      </w:pPr>
+      <w:rPr>
+        <w:rFonts w:ascii="Symbol" w:hAnsi="Symbol" w:hint="default"/>
+      </w:rPr>
+    </w:lvl>
+    <w:lvl w:ilvl="4" w:tplc="04090003" w:tentative="1">
+      <w:start w:val="1"/>
+      <w:numFmt w:val="bullet"/>
+      <w:lvlText w:val="o"/>
+      <w:lvlJc w:val="left"/>
+      <w:pPr>
+        <w:ind w:left="3600" w:hanging="360"/>
+      </w:pPr>
+      <w:rPr>
+        <w:rFonts w:ascii="Courier New" w:hAnsi="Courier New" w:cs="Courier New" w:hint="default"/>
+      </w:rPr>
+    </w:lvl>
+    <w:lvl w:ilvl="5" w:tplc="04090005" w:tentative="1">
+      <w:start w:val="1"/>
+      <w:numFmt w:val="bullet"/>
+      <w:lvlText w:val=""/>
+      <w:lvlJc w:val="left"/>
+      <w:pPr>
+        <w:ind w:left="4320" w:hanging="360"/>
+      </w:pPr>
+      <w:rPr>
+        <w:rFonts w:ascii="Wingdings" w:hAnsi="Wingdings" w:hint="default"/>
+      </w:rPr>
+    </w:lvl>
+    <w:lvl w:ilvl="6" w:tplc="04090001" w:tentative="1">
+      <w:start w:val="1"/>
+      <w:numFmt w:val="bullet"/>
+      <w:lvlText w:val=""/>
+      <w:lvlJc w:val="left"/>
+      <w:pPr>
+        <w:ind w:left="5040" w:hanging="360"/>
+      </w:pPr>
+      <w:rPr>
+        <w:rFonts w:ascii="Symbol" w:hAnsi="Symbol" w:hint="default"/>
+      </w:rPr>
+    </w:lvl>
+    <w:lvl w:ilvl="7" w:tplc="04090003" w:tentative="1">
+      <w:start w:val="1"/>
+      <w:numFmt w:val="bullet"/>
+      <w:lvlText w:val="o"/>
+      <w:lvlJc w:val="left"/>
+      <w:pPr>
+        <w:ind w:left="5760" w:hanging="360"/>
+      </w:pPr>
+      <w:rPr>
+        <w:rFonts w:ascii="Courier New" w:hAnsi="Courier New" w:cs="Courier New" w:hint="default"/>
+      </w:rPr>
+    </w:lvl>
+    <w:lvl w:ilvl="8" w:tplc="04090005" w:tentative="1">
+      <w:start w:val="1"/>
+      <w:numFmt w:val="bullet"/>
+      <w:lvlText w:val=""/>
+      <w:lvlJc w:val="left"/>
+      <w:pPr>
+        <w:ind w:left="6480" w:hanging="360"/>
+      </w:pPr>
+      <w:rPr>
+        <w:rFonts w:ascii="Wingdings" w:hAnsi="Wingdings" w:hint="default"/>
+      </w:rPr>
+    </w:lvl>
+  </w:abstractNum>
+  <w:abstractNum w:abstractNumId="3">
+    <w:nsid w:val="1F0C3604"/>
+    <w:multiLevelType w:val="hybridMultilevel"/>
+    <w:tmpl w:val="02FCF24C"/>
+    <w:lvl w:ilvl="0" w:tplc="04090001">
+      <w:start w:val="1"/>
+      <w:numFmt w:val="bullet"/>
+      <w:lvlText w:val=""/>
+      <w:lvlJc w:val="left"/>
+      <w:pPr>
+        <w:ind w:left="720" w:hanging="360"/>
+      </w:pPr>
+      <w:rPr>
+        <w:rFonts w:ascii="Symbol" w:hAnsi="Symbol" w:hint="default"/>
+      </w:rPr>
+    </w:lvl>
+    <w:lvl w:ilvl="1" w:tplc="04090003" w:tentative="1">
+      <w:start w:val="1"/>
+      <w:numFmt w:val="bullet"/>
+      <w:lvlText w:val="o"/>
+      <w:lvlJc w:val="left"/>
+      <w:pPr>
+        <w:ind w:left="1440" w:hanging="360"/>
+      </w:pPr>
+      <w:rPr>
+        <w:rFonts w:ascii="Courier New" w:hAnsi="Courier New" w:cs="Courier New" w:hint="default"/>
+      </w:rPr>
+    </w:lvl>
+    <w:lvl w:ilvl="2" w:tplc="04090005" w:tentative="1">
+      <w:start w:val="1"/>
+      <w:numFmt w:val="bullet"/>
+      <w:lvlText w:val=""/>
+      <w:lvlJc w:val="left"/>
+      <w:pPr>
+        <w:ind w:left="2160" w:hanging="360"/>
+      </w:pPr>
+      <w:rPr>
+        <w:rFonts w:ascii="Wingdings" w:hAnsi="Wingdings" w:hint="default"/>
+      </w:rPr>
+    </w:lvl>
+    <w:lvl w:ilvl="3" w:tplc="04090001" w:tentative="1">
+      <w:start w:val="1"/>
+      <w:numFmt w:val="bullet"/>
+      <w:lvlText w:val=""/>
+      <w:lvlJc w:val="left"/>
+      <w:pPr>
+        <w:ind w:left="2880" w:hanging="360"/>
+      </w:pPr>
+      <w:rPr>
+        <w:rFonts w:ascii="Symbol" w:hAnsi="Symbol" w:hint="default"/>
+      </w:rPr>
+    </w:lvl>
+    <w:lvl w:ilvl="4" w:tplc="04090003" w:tentative="1">
+      <w:start w:val="1"/>
+      <w:numFmt w:val="bullet"/>
+      <w:lvlText w:val="o"/>
+      <w:lvlJc w:val="left"/>
+      <w:pPr>
+        <w:ind w:left="3600" w:hanging="360"/>
+      </w:pPr>
+      <w:rPr>
+        <w:rFonts w:ascii="Courier New" w:hAnsi="Courier New" w:cs="Courier New" w:hint="default"/>
+      </w:rPr>
+    </w:lvl>
+    <w:lvl w:ilvl="5" w:tplc="04090005" w:tentative="1">
+      <w:start w:val="1"/>
+      <w:numFmt w:val="bullet"/>
+      <w:lvlText w:val=""/>
+      <w:lvlJc w:val="left"/>
+      <w:pPr>
+        <w:ind w:left="4320" w:hanging="360"/>
+      </w:pPr>
+      <w:rPr>
+        <w:rFonts w:ascii="Wingdings" w:hAnsi="Wingdings" w:hint="default"/>
+      </w:rPr>
+    </w:lvl>
+    <w:lvl w:ilvl="6" w:tplc="04090001" w:tentative="1">
+      <w:start w:val="1"/>
+      <w:numFmt w:val="bullet"/>
+      <w:lvlText w:val=""/>
+      <w:lvlJc w:val="left"/>
+      <w:pPr>
+        <w:ind w:left="5040" w:hanging="360"/>
+      </w:pPr>
+      <w:rPr>
+        <w:rFonts w:ascii="Symbol" w:hAnsi="Symbol" w:hint="default"/>
+      </w:rPr>
+    </w:lvl>
+    <w:lvl w:ilvl="7" w:tplc="04090003" w:tentative="1">
+      <w:start w:val="1"/>
+      <w:numFmt w:val="bullet"/>
+      <w:lvlText w:val="o"/>
+      <w:lvlJc w:val="left"/>
+      <w:pPr>
+        <w:ind w:left="5760" w:hanging="360"/>
+      </w:pPr>
+      <w:rPr>
+        <w:rFonts w:ascii="Courier New" w:hAnsi="Courier New" w:cs="Courier New" w:hint="default"/>
+      </w:rPr>
+    </w:lvl>
+    <w:lvl w:ilvl="8" w:tplc="04090005" w:tentative="1">
+      <w:start w:val="1"/>
+      <w:numFmt w:val="bullet"/>
+      <w:lvlText w:val=""/>
+      <w:lvlJc w:val="left"/>
+      <w:pPr>
+        <w:ind w:left="6480" w:hanging="360"/>
+      </w:pPr>
+      <w:rPr>
+        <w:rFonts w:ascii="Wingdings" w:hAnsi="Wingdings" w:hint="default"/>
+      </w:rPr>
+    </w:lvl>
+  </w:abstractNum>
+  <w:abstractNum w:abstractNumId="4">
+    <w:nsid w:val="24E9317B"/>
+    <w:multiLevelType w:val="hybridMultilevel"/>
+    <w:tmpl w:val="CE680492"/>
+    <w:lvl w:ilvl="0" w:tplc="04090001">
+      <w:start w:val="1"/>
+      <w:numFmt w:val="bullet"/>
+      <w:lvlText w:val=""/>
+      <w:lvlJc w:val="left"/>
+      <w:pPr>
+        <w:ind w:left="720" w:hanging="360"/>
+      </w:pPr>
+      <w:rPr>
+        <w:rFonts w:ascii="Symbol" w:hAnsi="Symbol" w:hint="default"/>
+      </w:rPr>
+    </w:lvl>
+    <w:lvl w:ilvl="1" w:tplc="04090003" w:tentative="1">
+      <w:start w:val="1"/>
+      <w:numFmt w:val="bullet"/>
+      <w:lvlText w:val="o"/>
+      <w:lvlJc w:val="left"/>
+      <w:pPr>
+        <w:ind w:left="1440" w:hanging="360"/>
+      </w:pPr>
+      <w:rPr>
+        <w:rFonts w:ascii="Courier New" w:hAnsi="Courier New" w:cs="Courier New" w:hint="default"/>
+      </w:rPr>
+    </w:lvl>
+    <w:lvl w:ilvl="2" w:tplc="04090005" w:tentative="1">
+      <w:start w:val="1"/>
+      <w:numFmt w:val="bullet"/>
+      <w:lvlText w:val=""/>
+      <w:lvlJc w:val="left"/>
+      <w:pPr>
+        <w:ind w:left="2160" w:hanging="360"/>
+      </w:pPr>
+      <w:rPr>
+        <w:rFonts w:ascii="Wingdings" w:hAnsi="Wingdings" w:hint="default"/>
+      </w:rPr>
+    </w:lvl>
+    <w:lvl w:ilvl="3" w:tplc="04090001" w:tentative="1">
+      <w:start w:val="1"/>
+      <w:numFmt w:val="bullet"/>
+      <w:lvlText w:val=""/>
+      <w:lvlJc w:val="left"/>
+      <w:pPr>
+        <w:ind w:left="2880" w:hanging="360"/>
+      </w:pPr>
+      <w:rPr>
+        <w:rFonts w:ascii="Symbol" w:hAnsi="Symbol" w:hint="default"/>
+      </w:rPr>
+    </w:lvl>
+    <w:lvl w:ilvl="4" w:tplc="04090003" w:tentative="1">
+      <w:start w:val="1"/>
+      <w:numFmt w:val="bullet"/>
+      <w:lvlText w:val="o"/>
+      <w:lvlJc w:val="left"/>
+      <w:pPr>
+        <w:ind w:left="3600" w:hanging="360"/>
+      </w:pPr>
+      <w:rPr>
+        <w:rFonts w:ascii="Courier New" w:hAnsi="Courier New" w:cs="Courier New" w:hint="default"/>
+      </w:rPr>
+    </w:lvl>
+    <w:lvl w:ilvl="5" w:tplc="04090005" w:tentative="1">
+      <w:start w:val="1"/>
+      <w:numFmt w:val="bullet"/>
+      <w:lvlText w:val=""/>
+      <w:lvlJc w:val="left"/>
+      <w:pPr>
+        <w:ind w:left="4320" w:hanging="360"/>
+      </w:pPr>
+      <w:rPr>
+        <w:rFonts w:ascii="Wingdings" w:hAnsi="Wingdings" w:hint="default"/>
+      </w:rPr>
+    </w:lvl>
+    <w:lvl w:ilvl="6" w:tplc="04090001" w:tentative="1">
+      <w:start w:val="1"/>
+      <w:numFmt w:val="bullet"/>
+      <w:lvlText w:val=""/>
+      <w:lvlJc w:val="left"/>
+      <w:pPr>
+        <w:ind w:left="5040" w:hanging="360"/>
+      </w:pPr>
+      <w:rPr>
+        <w:rFonts w:ascii="Symbol" w:hAnsi="Symbol" w:hint="default"/>
+      </w:rPr>
+    </w:lvl>
+    <w:lvl w:ilvl="7" w:tplc="04090003" w:tentative="1">
+      <w:start w:val="1"/>
+      <w:numFmt w:val="bullet"/>
+      <w:lvlText w:val="o"/>
+      <w:lvlJc w:val="left"/>
+      <w:pPr>
+        <w:ind w:left="5760" w:hanging="360"/>
+      </w:pPr>
+      <w:rPr>
+        <w:rFonts w:ascii="Courier New" w:hAnsi="Courier New" w:cs="Courier New" w:hint="default"/>
+      </w:rPr>
+    </w:lvl>
+    <w:lvl w:ilvl="8" w:tplc="04090005" w:tentative="1">
+      <w:start w:val="1"/>
+      <w:numFmt w:val="bullet"/>
+      <w:lvlText w:val=""/>
+      <w:lvlJc w:val="left"/>
+      <w:pPr>
+        <w:ind w:left="6480" w:hanging="360"/>
+      </w:pPr>
+      <w:rPr>
+        <w:rFonts w:ascii="Wingdings" w:hAnsi="Wingdings" w:hint="default"/>
+      </w:rPr>
+    </w:lvl>
+  </w:abstractNum>
+  <w:abstractNum w:abstractNumId="5">
     <w:nsid w:val="26873348"/>
     <w:multiLevelType w:val="hybridMultilevel"/>
     <w:tmpl w:val="1B8C1794"/>
@@ -4066,7 +5706,233 @@
       </w:rPr>
     </w:lvl>
   </w:abstractNum>
-  <w:abstractNum w:abstractNumId="2">
+  <w:abstractNum w:abstractNumId="6">
+    <w:nsid w:val="273605D7"/>
+    <w:multiLevelType w:val="hybridMultilevel"/>
+    <w:tmpl w:val="85348A2A"/>
+    <w:lvl w:ilvl="0" w:tplc="04090001">
+      <w:start w:val="1"/>
+      <w:numFmt w:val="bullet"/>
+      <w:lvlText w:val=""/>
+      <w:lvlJc w:val="left"/>
+      <w:pPr>
+        <w:ind w:left="720" w:hanging="360"/>
+      </w:pPr>
+      <w:rPr>
+        <w:rFonts w:ascii="Symbol" w:hAnsi="Symbol" w:hint="default"/>
+      </w:rPr>
+    </w:lvl>
+    <w:lvl w:ilvl="1" w:tplc="04090003" w:tentative="1">
+      <w:start w:val="1"/>
+      <w:numFmt w:val="bullet"/>
+      <w:lvlText w:val="o"/>
+      <w:lvlJc w:val="left"/>
+      <w:pPr>
+        <w:ind w:left="1440" w:hanging="360"/>
+      </w:pPr>
+      <w:rPr>
+        <w:rFonts w:ascii="Courier New" w:hAnsi="Courier New" w:cs="Courier New" w:hint="default"/>
+      </w:rPr>
+    </w:lvl>
+    <w:lvl w:ilvl="2" w:tplc="04090005" w:tentative="1">
+      <w:start w:val="1"/>
+      <w:numFmt w:val="bullet"/>
+      <w:lvlText w:val=""/>
+      <w:lvlJc w:val="left"/>
+      <w:pPr>
+        <w:ind w:left="2160" w:hanging="360"/>
+      </w:pPr>
+      <w:rPr>
+        <w:rFonts w:ascii="Wingdings" w:hAnsi="Wingdings" w:hint="default"/>
+      </w:rPr>
+    </w:lvl>
+    <w:lvl w:ilvl="3" w:tplc="04090001" w:tentative="1">
+      <w:start w:val="1"/>
+      <w:numFmt w:val="bullet"/>
+      <w:lvlText w:val=""/>
+      <w:lvlJc w:val="left"/>
+      <w:pPr>
+        <w:ind w:left="2880" w:hanging="360"/>
+      </w:pPr>
+      <w:rPr>
+        <w:rFonts w:ascii="Symbol" w:hAnsi="Symbol" w:hint="default"/>
+      </w:rPr>
+    </w:lvl>
+    <w:lvl w:ilvl="4" w:tplc="04090003" w:tentative="1">
+      <w:start w:val="1"/>
+      <w:numFmt w:val="bullet"/>
+      <w:lvlText w:val="o"/>
+      <w:lvlJc w:val="left"/>
+      <w:pPr>
+        <w:ind w:left="3600" w:hanging="360"/>
+      </w:pPr>
+      <w:rPr>
+        <w:rFonts w:ascii="Courier New" w:hAnsi="Courier New" w:cs="Courier New" w:hint="default"/>
+      </w:rPr>
+    </w:lvl>
+    <w:lvl w:ilvl="5" w:tplc="04090005" w:tentative="1">
+      <w:start w:val="1"/>
+      <w:numFmt w:val="bullet"/>
+      <w:lvlText w:val=""/>
+      <w:lvlJc w:val="left"/>
+      <w:pPr>
+        <w:ind w:left="4320" w:hanging="360"/>
+      </w:pPr>
+      <w:rPr>
+        <w:rFonts w:ascii="Wingdings" w:hAnsi="Wingdings" w:hint="default"/>
+      </w:rPr>
+    </w:lvl>
+    <w:lvl w:ilvl="6" w:tplc="04090001" w:tentative="1">
+      <w:start w:val="1"/>
+      <w:numFmt w:val="bullet"/>
+      <w:lvlText w:val=""/>
+      <w:lvlJc w:val="left"/>
+      <w:pPr>
+        <w:ind w:left="5040" w:hanging="360"/>
+      </w:pPr>
+      <w:rPr>
+        <w:rFonts w:ascii="Symbol" w:hAnsi="Symbol" w:hint="default"/>
+      </w:rPr>
+    </w:lvl>
+    <w:lvl w:ilvl="7" w:tplc="04090003" w:tentative="1">
+      <w:start w:val="1"/>
+      <w:numFmt w:val="bullet"/>
+      <w:lvlText w:val="o"/>
+      <w:lvlJc w:val="left"/>
+      <w:pPr>
+        <w:ind w:left="5760" w:hanging="360"/>
+      </w:pPr>
+      <w:rPr>
+        <w:rFonts w:ascii="Courier New" w:hAnsi="Courier New" w:cs="Courier New" w:hint="default"/>
+      </w:rPr>
+    </w:lvl>
+    <w:lvl w:ilvl="8" w:tplc="04090005" w:tentative="1">
+      <w:start w:val="1"/>
+      <w:numFmt w:val="bullet"/>
+      <w:lvlText w:val=""/>
+      <w:lvlJc w:val="left"/>
+      <w:pPr>
+        <w:ind w:left="6480" w:hanging="360"/>
+      </w:pPr>
+      <w:rPr>
+        <w:rFonts w:ascii="Wingdings" w:hAnsi="Wingdings" w:hint="default"/>
+      </w:rPr>
+    </w:lvl>
+  </w:abstractNum>
+  <w:abstractNum w:abstractNumId="7">
+    <w:nsid w:val="305B3E52"/>
+    <w:multiLevelType w:val="hybridMultilevel"/>
+    <w:tmpl w:val="11705CBA"/>
+    <w:lvl w:ilvl="0" w:tplc="04090001">
+      <w:start w:val="1"/>
+      <w:numFmt w:val="bullet"/>
+      <w:lvlText w:val=""/>
+      <w:lvlJc w:val="left"/>
+      <w:pPr>
+        <w:ind w:left="720" w:hanging="360"/>
+      </w:pPr>
+      <w:rPr>
+        <w:rFonts w:ascii="Symbol" w:hAnsi="Symbol" w:hint="default"/>
+      </w:rPr>
+    </w:lvl>
+    <w:lvl w:ilvl="1" w:tplc="04090003" w:tentative="1">
+      <w:start w:val="1"/>
+      <w:numFmt w:val="bullet"/>
+      <w:lvlText w:val="o"/>
+      <w:lvlJc w:val="left"/>
+      <w:pPr>
+        <w:ind w:left="1440" w:hanging="360"/>
+      </w:pPr>
+      <w:rPr>
+        <w:rFonts w:ascii="Courier New" w:hAnsi="Courier New" w:cs="Courier New" w:hint="default"/>
+      </w:rPr>
+    </w:lvl>
+    <w:lvl w:ilvl="2" w:tplc="04090005" w:tentative="1">
+      <w:start w:val="1"/>
+      <w:numFmt w:val="bullet"/>
+      <w:lvlText w:val=""/>
+      <w:lvlJc w:val="left"/>
+      <w:pPr>
+        <w:ind w:left="2160" w:hanging="360"/>
+      </w:pPr>
+      <w:rPr>
+        <w:rFonts w:ascii="Wingdings" w:hAnsi="Wingdings" w:hint="default"/>
+      </w:rPr>
+    </w:lvl>
+    <w:lvl w:ilvl="3" w:tplc="04090001" w:tentative="1">
+      <w:start w:val="1"/>
+      <w:numFmt w:val="bullet"/>
+      <w:lvlText w:val=""/>
+      <w:lvlJc w:val="left"/>
+      <w:pPr>
+        <w:ind w:left="2880" w:hanging="360"/>
+      </w:pPr>
+      <w:rPr>
+        <w:rFonts w:ascii="Symbol" w:hAnsi="Symbol" w:hint="default"/>
+      </w:rPr>
+    </w:lvl>
+    <w:lvl w:ilvl="4" w:tplc="04090003" w:tentative="1">
+      <w:start w:val="1"/>
+      <w:numFmt w:val="bullet"/>
+      <w:lvlText w:val="o"/>
+      <w:lvlJc w:val="left"/>
+      <w:pPr>
+        <w:ind w:left="3600" w:hanging="360"/>
+      </w:pPr>
+      <w:rPr>
+        <w:rFonts w:ascii="Courier New" w:hAnsi="Courier New" w:cs="Courier New" w:hint="default"/>
+      </w:rPr>
+    </w:lvl>
+    <w:lvl w:ilvl="5" w:tplc="04090005" w:tentative="1">
+      <w:start w:val="1"/>
+      <w:numFmt w:val="bullet"/>
+      <w:lvlText w:val=""/>
+      <w:lvlJc w:val="left"/>
+      <w:pPr>
+        <w:ind w:left="4320" w:hanging="360"/>
+      </w:pPr>
+      <w:rPr>
+        <w:rFonts w:ascii="Wingdings" w:hAnsi="Wingdings" w:hint="default"/>
+      </w:rPr>
+    </w:lvl>
+    <w:lvl w:ilvl="6" w:tplc="04090001" w:tentative="1">
+      <w:start w:val="1"/>
+      <w:numFmt w:val="bullet"/>
+      <w:lvlText w:val=""/>
+      <w:lvlJc w:val="left"/>
+      <w:pPr>
+        <w:ind w:left="5040" w:hanging="360"/>
+      </w:pPr>
+      <w:rPr>
+        <w:rFonts w:ascii="Symbol" w:hAnsi="Symbol" w:hint="default"/>
+      </w:rPr>
+    </w:lvl>
+    <w:lvl w:ilvl="7" w:tplc="04090003" w:tentative="1">
+      <w:start w:val="1"/>
+      <w:numFmt w:val="bullet"/>
+      <w:lvlText w:val="o"/>
+      <w:lvlJc w:val="left"/>
+      <w:pPr>
+        <w:ind w:left="5760" w:hanging="360"/>
+      </w:pPr>
+      <w:rPr>
+        <w:rFonts w:ascii="Courier New" w:hAnsi="Courier New" w:cs="Courier New" w:hint="default"/>
+      </w:rPr>
+    </w:lvl>
+    <w:lvl w:ilvl="8" w:tplc="04090005" w:tentative="1">
+      <w:start w:val="1"/>
+      <w:numFmt w:val="bullet"/>
+      <w:lvlText w:val=""/>
+      <w:lvlJc w:val="left"/>
+      <w:pPr>
+        <w:ind w:left="6480" w:hanging="360"/>
+      </w:pPr>
+      <w:rPr>
+        <w:rFonts w:ascii="Wingdings" w:hAnsi="Wingdings" w:hint="default"/>
+      </w:rPr>
+    </w:lvl>
+  </w:abstractNum>
+  <w:abstractNum w:abstractNumId="8">
     <w:nsid w:val="3A260078"/>
     <w:multiLevelType w:val="hybridMultilevel"/>
     <w:tmpl w:val="79FC5420"/>
@@ -4179,7 +6045,120 @@
       </w:rPr>
     </w:lvl>
   </w:abstractNum>
-  <w:abstractNum w:abstractNumId="3">
+  <w:abstractNum w:abstractNumId="9">
+    <w:nsid w:val="3AA62C31"/>
+    <w:multiLevelType w:val="hybridMultilevel"/>
+    <w:tmpl w:val="FECECCF0"/>
+    <w:lvl w:ilvl="0" w:tplc="04090001">
+      <w:start w:val="1"/>
+      <w:numFmt w:val="bullet"/>
+      <w:lvlText w:val=""/>
+      <w:lvlJc w:val="left"/>
+      <w:pPr>
+        <w:ind w:left="720" w:hanging="360"/>
+      </w:pPr>
+      <w:rPr>
+        <w:rFonts w:ascii="Symbol" w:hAnsi="Symbol" w:hint="default"/>
+      </w:rPr>
+    </w:lvl>
+    <w:lvl w:ilvl="1" w:tplc="04090003" w:tentative="1">
+      <w:start w:val="1"/>
+      <w:numFmt w:val="bullet"/>
+      <w:lvlText w:val="o"/>
+      <w:lvlJc w:val="left"/>
+      <w:pPr>
+        <w:ind w:left="1440" w:hanging="360"/>
+      </w:pPr>
+      <w:rPr>
+        <w:rFonts w:ascii="Courier New" w:hAnsi="Courier New" w:cs="Courier New" w:hint="default"/>
+      </w:rPr>
+    </w:lvl>
+    <w:lvl w:ilvl="2" w:tplc="04090005" w:tentative="1">
+      <w:start w:val="1"/>
+      <w:numFmt w:val="bullet"/>
+      <w:lvlText w:val=""/>
+      <w:lvlJc w:val="left"/>
+      <w:pPr>
+        <w:ind w:left="2160" w:hanging="360"/>
+      </w:pPr>
+      <w:rPr>
+        <w:rFonts w:ascii="Wingdings" w:hAnsi="Wingdings" w:hint="default"/>
+      </w:rPr>
+    </w:lvl>
+    <w:lvl w:ilvl="3" w:tplc="04090001" w:tentative="1">
+      <w:start w:val="1"/>
+      <w:numFmt w:val="bullet"/>
+      <w:lvlText w:val=""/>
+      <w:lvlJc w:val="left"/>
+      <w:pPr>
+        <w:ind w:left="2880" w:hanging="360"/>
+      </w:pPr>
+      <w:rPr>
+        <w:rFonts w:ascii="Symbol" w:hAnsi="Symbol" w:hint="default"/>
+      </w:rPr>
+    </w:lvl>
+    <w:lvl w:ilvl="4" w:tplc="04090003" w:tentative="1">
+      <w:start w:val="1"/>
+      <w:numFmt w:val="bullet"/>
+      <w:lvlText w:val="o"/>
+      <w:lvlJc w:val="left"/>
+      <w:pPr>
+        <w:ind w:left="3600" w:hanging="360"/>
+      </w:pPr>
+      <w:rPr>
+        <w:rFonts w:ascii="Courier New" w:hAnsi="Courier New" w:cs="Courier New" w:hint="default"/>
+      </w:rPr>
+    </w:lvl>
+    <w:lvl w:ilvl="5" w:tplc="04090005" w:tentative="1">
+      <w:start w:val="1"/>
+      <w:numFmt w:val="bullet"/>
+      <w:lvlText w:val=""/>
+      <w:lvlJc w:val="left"/>
+      <w:pPr>
+        <w:ind w:left="4320" w:hanging="360"/>
+      </w:pPr>
+      <w:rPr>
+        <w:rFonts w:ascii="Wingdings" w:hAnsi="Wingdings" w:hint="default"/>
+      </w:rPr>
+    </w:lvl>
+    <w:lvl w:ilvl="6" w:tplc="04090001" w:tentative="1">
+      <w:start w:val="1"/>
+      <w:numFmt w:val="bullet"/>
+      <w:lvlText w:val=""/>
+      <w:lvlJc w:val="left"/>
+      <w:pPr>
+        <w:ind w:left="5040" w:hanging="360"/>
+      </w:pPr>
+      <w:rPr>
+        <w:rFonts w:ascii="Symbol" w:hAnsi="Symbol" w:hint="default"/>
+      </w:rPr>
+    </w:lvl>
+    <w:lvl w:ilvl="7" w:tplc="04090003" w:tentative="1">
+      <w:start w:val="1"/>
+      <w:numFmt w:val="bullet"/>
+      <w:lvlText w:val="o"/>
+      <w:lvlJc w:val="left"/>
+      <w:pPr>
+        <w:ind w:left="5760" w:hanging="360"/>
+      </w:pPr>
+      <w:rPr>
+        <w:rFonts w:ascii="Courier New" w:hAnsi="Courier New" w:cs="Courier New" w:hint="default"/>
+      </w:rPr>
+    </w:lvl>
+    <w:lvl w:ilvl="8" w:tplc="04090005" w:tentative="1">
+      <w:start w:val="1"/>
+      <w:numFmt w:val="bullet"/>
+      <w:lvlText w:val=""/>
+      <w:lvlJc w:val="left"/>
+      <w:pPr>
+        <w:ind w:left="6480" w:hanging="360"/>
+      </w:pPr>
+      <w:rPr>
+        <w:rFonts w:ascii="Wingdings" w:hAnsi="Wingdings" w:hint="default"/>
+      </w:rPr>
+    </w:lvl>
+  </w:abstractNum>
+  <w:abstractNum w:abstractNumId="10">
     <w:nsid w:val="3E9D3C07"/>
     <w:multiLevelType w:val="hybridMultilevel"/>
     <w:tmpl w:val="2E24A28A"/>
@@ -4292,7 +6271,7 @@
       </w:rPr>
     </w:lvl>
   </w:abstractNum>
-  <w:abstractNum w:abstractNumId="4">
+  <w:abstractNum w:abstractNumId="11">
     <w:nsid w:val="439C05FD"/>
     <w:multiLevelType w:val="hybridMultilevel"/>
     <w:tmpl w:val="DAAEFF84"/>
@@ -4405,7 +6384,459 @@
       </w:rPr>
     </w:lvl>
   </w:abstractNum>
-  <w:abstractNum w:abstractNumId="5">
+  <w:abstractNum w:abstractNumId="12">
+    <w:nsid w:val="442D4327"/>
+    <w:multiLevelType w:val="hybridMultilevel"/>
+    <w:tmpl w:val="FD9E621C"/>
+    <w:lvl w:ilvl="0" w:tplc="04090001">
+      <w:start w:val="1"/>
+      <w:numFmt w:val="bullet"/>
+      <w:lvlText w:val=""/>
+      <w:lvlJc w:val="left"/>
+      <w:pPr>
+        <w:ind w:left="720" w:hanging="360"/>
+      </w:pPr>
+      <w:rPr>
+        <w:rFonts w:ascii="Symbol" w:hAnsi="Symbol" w:hint="default"/>
+      </w:rPr>
+    </w:lvl>
+    <w:lvl w:ilvl="1" w:tplc="04090003" w:tentative="1">
+      <w:start w:val="1"/>
+      <w:numFmt w:val="bullet"/>
+      <w:lvlText w:val="o"/>
+      <w:lvlJc w:val="left"/>
+      <w:pPr>
+        <w:ind w:left="1440" w:hanging="360"/>
+      </w:pPr>
+      <w:rPr>
+        <w:rFonts w:ascii="Courier New" w:hAnsi="Courier New" w:cs="Courier New" w:hint="default"/>
+      </w:rPr>
+    </w:lvl>
+    <w:lvl w:ilvl="2" w:tplc="04090005" w:tentative="1">
+      <w:start w:val="1"/>
+      <w:numFmt w:val="bullet"/>
+      <w:lvlText w:val=""/>
+      <w:lvlJc w:val="left"/>
+      <w:pPr>
+        <w:ind w:left="2160" w:hanging="360"/>
+      </w:pPr>
+      <w:rPr>
+        <w:rFonts w:ascii="Wingdings" w:hAnsi="Wingdings" w:hint="default"/>
+      </w:rPr>
+    </w:lvl>
+    <w:lvl w:ilvl="3" w:tplc="04090001" w:tentative="1">
+      <w:start w:val="1"/>
+      <w:numFmt w:val="bullet"/>
+      <w:lvlText w:val=""/>
+      <w:lvlJc w:val="left"/>
+      <w:pPr>
+        <w:ind w:left="2880" w:hanging="360"/>
+      </w:pPr>
+      <w:rPr>
+        <w:rFonts w:ascii="Symbol" w:hAnsi="Symbol" w:hint="default"/>
+      </w:rPr>
+    </w:lvl>
+    <w:lvl w:ilvl="4" w:tplc="04090003" w:tentative="1">
+      <w:start w:val="1"/>
+      <w:numFmt w:val="bullet"/>
+      <w:lvlText w:val="o"/>
+      <w:lvlJc w:val="left"/>
+      <w:pPr>
+        <w:ind w:left="3600" w:hanging="360"/>
+      </w:pPr>
+      <w:rPr>
+        <w:rFonts w:ascii="Courier New" w:hAnsi="Courier New" w:cs="Courier New" w:hint="default"/>
+      </w:rPr>
+    </w:lvl>
+    <w:lvl w:ilvl="5" w:tplc="04090005" w:tentative="1">
+      <w:start w:val="1"/>
+      <w:numFmt w:val="bullet"/>
+      <w:lvlText w:val=""/>
+      <w:lvlJc w:val="left"/>
+      <w:pPr>
+        <w:ind w:left="4320" w:hanging="360"/>
+      </w:pPr>
+      <w:rPr>
+        <w:rFonts w:ascii="Wingdings" w:hAnsi="Wingdings" w:hint="default"/>
+      </w:rPr>
+    </w:lvl>
+    <w:lvl w:ilvl="6" w:tplc="04090001" w:tentative="1">
+      <w:start w:val="1"/>
+      <w:numFmt w:val="bullet"/>
+      <w:lvlText w:val=""/>
+      <w:lvlJc w:val="left"/>
+      <w:pPr>
+        <w:ind w:left="5040" w:hanging="360"/>
+      </w:pPr>
+      <w:rPr>
+        <w:rFonts w:ascii="Symbol" w:hAnsi="Symbol" w:hint="default"/>
+      </w:rPr>
+    </w:lvl>
+    <w:lvl w:ilvl="7" w:tplc="04090003" w:tentative="1">
+      <w:start w:val="1"/>
+      <w:numFmt w:val="bullet"/>
+      <w:lvlText w:val="o"/>
+      <w:lvlJc w:val="left"/>
+      <w:pPr>
+        <w:ind w:left="5760" w:hanging="360"/>
+      </w:pPr>
+      <w:rPr>
+        <w:rFonts w:ascii="Courier New" w:hAnsi="Courier New" w:cs="Courier New" w:hint="default"/>
+      </w:rPr>
+    </w:lvl>
+    <w:lvl w:ilvl="8" w:tplc="04090005" w:tentative="1">
+      <w:start w:val="1"/>
+      <w:numFmt w:val="bullet"/>
+      <w:lvlText w:val=""/>
+      <w:lvlJc w:val="left"/>
+      <w:pPr>
+        <w:ind w:left="6480" w:hanging="360"/>
+      </w:pPr>
+      <w:rPr>
+        <w:rFonts w:ascii="Wingdings" w:hAnsi="Wingdings" w:hint="default"/>
+      </w:rPr>
+    </w:lvl>
+  </w:abstractNum>
+  <w:abstractNum w:abstractNumId="13">
+    <w:nsid w:val="48F17A57"/>
+    <w:multiLevelType w:val="hybridMultilevel"/>
+    <w:tmpl w:val="2E18DE7E"/>
+    <w:lvl w:ilvl="0" w:tplc="04090001">
+      <w:start w:val="1"/>
+      <w:numFmt w:val="bullet"/>
+      <w:lvlText w:val=""/>
+      <w:lvlJc w:val="left"/>
+      <w:pPr>
+        <w:ind w:left="720" w:hanging="360"/>
+      </w:pPr>
+      <w:rPr>
+        <w:rFonts w:ascii="Symbol" w:hAnsi="Symbol" w:hint="default"/>
+      </w:rPr>
+    </w:lvl>
+    <w:lvl w:ilvl="1" w:tplc="04090003" w:tentative="1">
+      <w:start w:val="1"/>
+      <w:numFmt w:val="bullet"/>
+      <w:lvlText w:val="o"/>
+      <w:lvlJc w:val="left"/>
+      <w:pPr>
+        <w:ind w:left="1440" w:hanging="360"/>
+      </w:pPr>
+      <w:rPr>
+        <w:rFonts w:ascii="Courier New" w:hAnsi="Courier New" w:cs="Courier New" w:hint="default"/>
+      </w:rPr>
+    </w:lvl>
+    <w:lvl w:ilvl="2" w:tplc="04090005" w:tentative="1">
+      <w:start w:val="1"/>
+      <w:numFmt w:val="bullet"/>
+      <w:lvlText w:val=""/>
+      <w:lvlJc w:val="left"/>
+      <w:pPr>
+        <w:ind w:left="2160" w:hanging="360"/>
+      </w:pPr>
+      <w:rPr>
+        <w:rFonts w:ascii="Wingdings" w:hAnsi="Wingdings" w:hint="default"/>
+      </w:rPr>
+    </w:lvl>
+    <w:lvl w:ilvl="3" w:tplc="04090001" w:tentative="1">
+      <w:start w:val="1"/>
+      <w:numFmt w:val="bullet"/>
+      <w:lvlText w:val=""/>
+      <w:lvlJc w:val="left"/>
+      <w:pPr>
+        <w:ind w:left="2880" w:hanging="360"/>
+      </w:pPr>
+      <w:rPr>
+        <w:rFonts w:ascii="Symbol" w:hAnsi="Symbol" w:hint="default"/>
+      </w:rPr>
+    </w:lvl>
+    <w:lvl w:ilvl="4" w:tplc="04090003" w:tentative="1">
+      <w:start w:val="1"/>
+      <w:numFmt w:val="bullet"/>
+      <w:lvlText w:val="o"/>
+      <w:lvlJc w:val="left"/>
+      <w:pPr>
+        <w:ind w:left="3600" w:hanging="360"/>
+      </w:pPr>
+      <w:rPr>
+        <w:rFonts w:ascii="Courier New" w:hAnsi="Courier New" w:cs="Courier New" w:hint="default"/>
+      </w:rPr>
+    </w:lvl>
+    <w:lvl w:ilvl="5" w:tplc="04090005" w:tentative="1">
+      <w:start w:val="1"/>
+      <w:numFmt w:val="bullet"/>
+      <w:lvlText w:val=""/>
+      <w:lvlJc w:val="left"/>
+      <w:pPr>
+        <w:ind w:left="4320" w:hanging="360"/>
+      </w:pPr>
+      <w:rPr>
+        <w:rFonts w:ascii="Wingdings" w:hAnsi="Wingdings" w:hint="default"/>
+      </w:rPr>
+    </w:lvl>
+    <w:lvl w:ilvl="6" w:tplc="04090001" w:tentative="1">
+      <w:start w:val="1"/>
+      <w:numFmt w:val="bullet"/>
+      <w:lvlText w:val=""/>
+      <w:lvlJc w:val="left"/>
+      <w:pPr>
+        <w:ind w:left="5040" w:hanging="360"/>
+      </w:pPr>
+      <w:rPr>
+        <w:rFonts w:ascii="Symbol" w:hAnsi="Symbol" w:hint="default"/>
+      </w:rPr>
+    </w:lvl>
+    <w:lvl w:ilvl="7" w:tplc="04090003" w:tentative="1">
+      <w:start w:val="1"/>
+      <w:numFmt w:val="bullet"/>
+      <w:lvlText w:val="o"/>
+      <w:lvlJc w:val="left"/>
+      <w:pPr>
+        <w:ind w:left="5760" w:hanging="360"/>
+      </w:pPr>
+      <w:rPr>
+        <w:rFonts w:ascii="Courier New" w:hAnsi="Courier New" w:cs="Courier New" w:hint="default"/>
+      </w:rPr>
+    </w:lvl>
+    <w:lvl w:ilvl="8" w:tplc="04090005" w:tentative="1">
+      <w:start w:val="1"/>
+      <w:numFmt w:val="bullet"/>
+      <w:lvlText w:val=""/>
+      <w:lvlJc w:val="left"/>
+      <w:pPr>
+        <w:ind w:left="6480" w:hanging="360"/>
+      </w:pPr>
+      <w:rPr>
+        <w:rFonts w:ascii="Wingdings" w:hAnsi="Wingdings" w:hint="default"/>
+      </w:rPr>
+    </w:lvl>
+  </w:abstractNum>
+  <w:abstractNum w:abstractNumId="14">
+    <w:nsid w:val="4AEC7622"/>
+    <w:multiLevelType w:val="hybridMultilevel"/>
+    <w:tmpl w:val="A93C0D8C"/>
+    <w:lvl w:ilvl="0" w:tplc="04090001">
+      <w:start w:val="1"/>
+      <w:numFmt w:val="bullet"/>
+      <w:lvlText w:val=""/>
+      <w:lvlJc w:val="left"/>
+      <w:pPr>
+        <w:ind w:left="720" w:hanging="360"/>
+      </w:pPr>
+      <w:rPr>
+        <w:rFonts w:ascii="Symbol" w:hAnsi="Symbol" w:hint="default"/>
+      </w:rPr>
+    </w:lvl>
+    <w:lvl w:ilvl="1" w:tplc="04090003" w:tentative="1">
+      <w:start w:val="1"/>
+      <w:numFmt w:val="bullet"/>
+      <w:lvlText w:val="o"/>
+      <w:lvlJc w:val="left"/>
+      <w:pPr>
+        <w:ind w:left="1440" w:hanging="360"/>
+      </w:pPr>
+      <w:rPr>
+        <w:rFonts w:ascii="Courier New" w:hAnsi="Courier New" w:cs="Courier New" w:hint="default"/>
+      </w:rPr>
+    </w:lvl>
+    <w:lvl w:ilvl="2" w:tplc="04090005" w:tentative="1">
+      <w:start w:val="1"/>
+      <w:numFmt w:val="bullet"/>
+      <w:lvlText w:val=""/>
+      <w:lvlJc w:val="left"/>
+      <w:pPr>
+        <w:ind w:left="2160" w:hanging="360"/>
+      </w:pPr>
+      <w:rPr>
+        <w:rFonts w:ascii="Wingdings" w:hAnsi="Wingdings" w:hint="default"/>
+      </w:rPr>
+    </w:lvl>
+    <w:lvl w:ilvl="3" w:tplc="04090001" w:tentative="1">
+      <w:start w:val="1"/>
+      <w:numFmt w:val="bullet"/>
+      <w:lvlText w:val=""/>
+      <w:lvlJc w:val="left"/>
+      <w:pPr>
+        <w:ind w:left="2880" w:hanging="360"/>
+      </w:pPr>
+      <w:rPr>
+        <w:rFonts w:ascii="Symbol" w:hAnsi="Symbol" w:hint="default"/>
+      </w:rPr>
+    </w:lvl>
+    <w:lvl w:ilvl="4" w:tplc="04090003" w:tentative="1">
+      <w:start w:val="1"/>
+      <w:numFmt w:val="bullet"/>
+      <w:lvlText w:val="o"/>
+      <w:lvlJc w:val="left"/>
+      <w:pPr>
+        <w:ind w:left="3600" w:hanging="360"/>
+      </w:pPr>
+      <w:rPr>
+        <w:rFonts w:ascii="Courier New" w:hAnsi="Courier New" w:cs="Courier New" w:hint="default"/>
+      </w:rPr>
+    </w:lvl>
+    <w:lvl w:ilvl="5" w:tplc="04090005" w:tentative="1">
+      <w:start w:val="1"/>
+      <w:numFmt w:val="bullet"/>
+      <w:lvlText w:val=""/>
+      <w:lvlJc w:val="left"/>
+      <w:pPr>
+        <w:ind w:left="4320" w:hanging="360"/>
+      </w:pPr>
+      <w:rPr>
+        <w:rFonts w:ascii="Wingdings" w:hAnsi="Wingdings" w:hint="default"/>
+      </w:rPr>
+    </w:lvl>
+    <w:lvl w:ilvl="6" w:tplc="04090001" w:tentative="1">
+      <w:start w:val="1"/>
+      <w:numFmt w:val="bullet"/>
+      <w:lvlText w:val=""/>
+      <w:lvlJc w:val="left"/>
+      <w:pPr>
+        <w:ind w:left="5040" w:hanging="360"/>
+      </w:pPr>
+      <w:rPr>
+        <w:rFonts w:ascii="Symbol" w:hAnsi="Symbol" w:hint="default"/>
+      </w:rPr>
+    </w:lvl>
+    <w:lvl w:ilvl="7" w:tplc="04090003" w:tentative="1">
+      <w:start w:val="1"/>
+      <w:numFmt w:val="bullet"/>
+      <w:lvlText w:val="o"/>
+      <w:lvlJc w:val="left"/>
+      <w:pPr>
+        <w:ind w:left="5760" w:hanging="360"/>
+      </w:pPr>
+      <w:rPr>
+        <w:rFonts w:ascii="Courier New" w:hAnsi="Courier New" w:cs="Courier New" w:hint="default"/>
+      </w:rPr>
+    </w:lvl>
+    <w:lvl w:ilvl="8" w:tplc="04090005" w:tentative="1">
+      <w:start w:val="1"/>
+      <w:numFmt w:val="bullet"/>
+      <w:lvlText w:val=""/>
+      <w:lvlJc w:val="left"/>
+      <w:pPr>
+        <w:ind w:left="6480" w:hanging="360"/>
+      </w:pPr>
+      <w:rPr>
+        <w:rFonts w:ascii="Wingdings" w:hAnsi="Wingdings" w:hint="default"/>
+      </w:rPr>
+    </w:lvl>
+  </w:abstractNum>
+  <w:abstractNum w:abstractNumId="15">
+    <w:nsid w:val="5DCE754C"/>
+    <w:multiLevelType w:val="hybridMultilevel"/>
+    <w:tmpl w:val="62720ED2"/>
+    <w:lvl w:ilvl="0" w:tplc="04090001">
+      <w:start w:val="1"/>
+      <w:numFmt w:val="bullet"/>
+      <w:lvlText w:val=""/>
+      <w:lvlJc w:val="left"/>
+      <w:pPr>
+        <w:ind w:left="720" w:hanging="360"/>
+      </w:pPr>
+      <w:rPr>
+        <w:rFonts w:ascii="Symbol" w:hAnsi="Symbol" w:hint="default"/>
+      </w:rPr>
+    </w:lvl>
+    <w:lvl w:ilvl="1" w:tplc="04090003" w:tentative="1">
+      <w:start w:val="1"/>
+      <w:numFmt w:val="bullet"/>
+      <w:lvlText w:val="o"/>
+      <w:lvlJc w:val="left"/>
+      <w:pPr>
+        <w:ind w:left="1440" w:hanging="360"/>
+      </w:pPr>
+      <w:rPr>
+        <w:rFonts w:ascii="Courier New" w:hAnsi="Courier New" w:cs="Courier New" w:hint="default"/>
+      </w:rPr>
+    </w:lvl>
+    <w:lvl w:ilvl="2" w:tplc="04090005" w:tentative="1">
+      <w:start w:val="1"/>
+      <w:numFmt w:val="bullet"/>
+      <w:lvlText w:val=""/>
+      <w:lvlJc w:val="left"/>
+      <w:pPr>
+        <w:ind w:left="2160" w:hanging="360"/>
+      </w:pPr>
+      <w:rPr>
+        <w:rFonts w:ascii="Wingdings" w:hAnsi="Wingdings" w:hint="default"/>
+      </w:rPr>
+    </w:lvl>
+    <w:lvl w:ilvl="3" w:tplc="04090001" w:tentative="1">
+      <w:start w:val="1"/>
+      <w:numFmt w:val="bullet"/>
+      <w:lvlText w:val=""/>
+      <w:lvlJc w:val="left"/>
+      <w:pPr>
+        <w:ind w:left="2880" w:hanging="360"/>
+      </w:pPr>
+      <w:rPr>
+        <w:rFonts w:ascii="Symbol" w:hAnsi="Symbol" w:hint="default"/>
+      </w:rPr>
+    </w:lvl>
+    <w:lvl w:ilvl="4" w:tplc="04090003" w:tentative="1">
+      <w:start w:val="1"/>
+      <w:numFmt w:val="bullet"/>
+      <w:lvlText w:val="o"/>
+      <w:lvlJc w:val="left"/>
+      <w:pPr>
+        <w:ind w:left="3600" w:hanging="360"/>
+      </w:pPr>
+      <w:rPr>
+        <w:rFonts w:ascii="Courier New" w:hAnsi="Courier New" w:cs="Courier New" w:hint="default"/>
+      </w:rPr>
+    </w:lvl>
+    <w:lvl w:ilvl="5" w:tplc="04090005" w:tentative="1">
+      <w:start w:val="1"/>
+      <w:numFmt w:val="bullet"/>
+      <w:lvlText w:val=""/>
+      <w:lvlJc w:val="left"/>
+      <w:pPr>
+        <w:ind w:left="4320" w:hanging="360"/>
+      </w:pPr>
+      <w:rPr>
+        <w:rFonts w:ascii="Wingdings" w:hAnsi="Wingdings" w:hint="default"/>
+      </w:rPr>
+    </w:lvl>
+    <w:lvl w:ilvl="6" w:tplc="04090001" w:tentative="1">
+      <w:start w:val="1"/>
+      <w:numFmt w:val="bullet"/>
+      <w:lvlText w:val=""/>
+      <w:lvlJc w:val="left"/>
+      <w:pPr>
+        <w:ind w:left="5040" w:hanging="360"/>
+      </w:pPr>
+      <w:rPr>
+        <w:rFonts w:ascii="Symbol" w:hAnsi="Symbol" w:hint="default"/>
+      </w:rPr>
+    </w:lvl>
+    <w:lvl w:ilvl="7" w:tplc="04090003" w:tentative="1">
+      <w:start w:val="1"/>
+      <w:numFmt w:val="bullet"/>
+      <w:lvlText w:val="o"/>
+      <w:lvlJc w:val="left"/>
+      <w:pPr>
+        <w:ind w:left="5760" w:hanging="360"/>
+      </w:pPr>
+      <w:rPr>
+        <w:rFonts w:ascii="Courier New" w:hAnsi="Courier New" w:cs="Courier New" w:hint="default"/>
+      </w:rPr>
+    </w:lvl>
+    <w:lvl w:ilvl="8" w:tplc="04090005" w:tentative="1">
+      <w:start w:val="1"/>
+      <w:numFmt w:val="bullet"/>
+      <w:lvlText w:val=""/>
+      <w:lvlJc w:val="left"/>
+      <w:pPr>
+        <w:ind w:left="6480" w:hanging="360"/>
+      </w:pPr>
+      <w:rPr>
+        <w:rFonts w:ascii="Wingdings" w:hAnsi="Wingdings" w:hint="default"/>
+      </w:rPr>
+    </w:lvl>
+  </w:abstractNum>
+  <w:abstractNum w:abstractNumId="16">
     <w:nsid w:val="635A4017"/>
     <w:multiLevelType w:val="hybridMultilevel"/>
     <w:tmpl w:val="C854B338"/>
@@ -4518,7 +6949,7 @@
       </w:rPr>
     </w:lvl>
   </w:abstractNum>
-  <w:abstractNum w:abstractNumId="6">
+  <w:abstractNum w:abstractNumId="17">
     <w:nsid w:val="63805FD5"/>
     <w:multiLevelType w:val="hybridMultilevel"/>
     <w:tmpl w:val="78725160"/>
@@ -4631,7 +7062,120 @@
       </w:rPr>
     </w:lvl>
   </w:abstractNum>
-  <w:abstractNum w:abstractNumId="7">
+  <w:abstractNum w:abstractNumId="18">
+    <w:nsid w:val="6A5B6884"/>
+    <w:multiLevelType w:val="hybridMultilevel"/>
+    <w:tmpl w:val="D222F858"/>
+    <w:lvl w:ilvl="0" w:tplc="04090001">
+      <w:start w:val="1"/>
+      <w:numFmt w:val="bullet"/>
+      <w:lvlText w:val=""/>
+      <w:lvlJc w:val="left"/>
+      <w:pPr>
+        <w:ind w:left="720" w:hanging="360"/>
+      </w:pPr>
+      <w:rPr>
+        <w:rFonts w:ascii="Symbol" w:hAnsi="Symbol" w:hint="default"/>
+      </w:rPr>
+    </w:lvl>
+    <w:lvl w:ilvl="1" w:tplc="04090003" w:tentative="1">
+      <w:start w:val="1"/>
+      <w:numFmt w:val="bullet"/>
+      <w:lvlText w:val="o"/>
+      <w:lvlJc w:val="left"/>
+      <w:pPr>
+        <w:ind w:left="1440" w:hanging="360"/>
+      </w:pPr>
+      <w:rPr>
+        <w:rFonts w:ascii="Courier New" w:hAnsi="Courier New" w:cs="Courier New" w:hint="default"/>
+      </w:rPr>
+    </w:lvl>
+    <w:lvl w:ilvl="2" w:tplc="04090005" w:tentative="1">
+      <w:start w:val="1"/>
+      <w:numFmt w:val="bullet"/>
+      <w:lvlText w:val=""/>
+      <w:lvlJc w:val="left"/>
+      <w:pPr>
+        <w:ind w:left="2160" w:hanging="360"/>
+      </w:pPr>
+      <w:rPr>
+        <w:rFonts w:ascii="Wingdings" w:hAnsi="Wingdings" w:hint="default"/>
+      </w:rPr>
+    </w:lvl>
+    <w:lvl w:ilvl="3" w:tplc="04090001" w:tentative="1">
+      <w:start w:val="1"/>
+      <w:numFmt w:val="bullet"/>
+      <w:lvlText w:val=""/>
+      <w:lvlJc w:val="left"/>
+      <w:pPr>
+        <w:ind w:left="2880" w:hanging="360"/>
+      </w:pPr>
+      <w:rPr>
+        <w:rFonts w:ascii="Symbol" w:hAnsi="Symbol" w:hint="default"/>
+      </w:rPr>
+    </w:lvl>
+    <w:lvl w:ilvl="4" w:tplc="04090003" w:tentative="1">
+      <w:start w:val="1"/>
+      <w:numFmt w:val="bullet"/>
+      <w:lvlText w:val="o"/>
+      <w:lvlJc w:val="left"/>
+      <w:pPr>
+        <w:ind w:left="3600" w:hanging="360"/>
+      </w:pPr>
+      <w:rPr>
+        <w:rFonts w:ascii="Courier New" w:hAnsi="Courier New" w:cs="Courier New" w:hint="default"/>
+      </w:rPr>
+    </w:lvl>
+    <w:lvl w:ilvl="5" w:tplc="04090005" w:tentative="1">
+      <w:start w:val="1"/>
+      <w:numFmt w:val="bullet"/>
+      <w:lvlText w:val=""/>
+      <w:lvlJc w:val="left"/>
+      <w:pPr>
+        <w:ind w:left="4320" w:hanging="360"/>
+      </w:pPr>
+      <w:rPr>
+        <w:rFonts w:ascii="Wingdings" w:hAnsi="Wingdings" w:hint="default"/>
+      </w:rPr>
+    </w:lvl>
+    <w:lvl w:ilvl="6" w:tplc="04090001" w:tentative="1">
+      <w:start w:val="1"/>
+      <w:numFmt w:val="bullet"/>
+      <w:lvlText w:val=""/>
+      <w:lvlJc w:val="left"/>
+      <w:pPr>
+        <w:ind w:left="5040" w:hanging="360"/>
+      </w:pPr>
+      <w:rPr>
+        <w:rFonts w:ascii="Symbol" w:hAnsi="Symbol" w:hint="default"/>
+      </w:rPr>
+    </w:lvl>
+    <w:lvl w:ilvl="7" w:tplc="04090003" w:tentative="1">
+      <w:start w:val="1"/>
+      <w:numFmt w:val="bullet"/>
+      <w:lvlText w:val="o"/>
+      <w:lvlJc w:val="left"/>
+      <w:pPr>
+        <w:ind w:left="5760" w:hanging="360"/>
+      </w:pPr>
+      <w:rPr>
+        <w:rFonts w:ascii="Courier New" w:hAnsi="Courier New" w:cs="Courier New" w:hint="default"/>
+      </w:rPr>
+    </w:lvl>
+    <w:lvl w:ilvl="8" w:tplc="04090005" w:tentative="1">
+      <w:start w:val="1"/>
+      <w:numFmt w:val="bullet"/>
+      <w:lvlText w:val=""/>
+      <w:lvlJc w:val="left"/>
+      <w:pPr>
+        <w:ind w:left="6480" w:hanging="360"/>
+      </w:pPr>
+      <w:rPr>
+        <w:rFonts w:ascii="Wingdings" w:hAnsi="Wingdings" w:hint="default"/>
+      </w:rPr>
+    </w:lvl>
+  </w:abstractNum>
+  <w:abstractNum w:abstractNumId="19">
     <w:nsid w:val="6CBC390C"/>
     <w:multiLevelType w:val="hybridMultilevel"/>
     <w:tmpl w:val="9E50D840"/>
@@ -4744,7 +7288,7 @@
       </w:rPr>
     </w:lvl>
   </w:abstractNum>
-  <w:abstractNum w:abstractNumId="8">
+  <w:abstractNum w:abstractNumId="20">
     <w:nsid w:val="6F7654E0"/>
     <w:multiLevelType w:val="hybridMultilevel"/>
     <w:tmpl w:val="D2327592"/>
@@ -4857,7 +7401,120 @@
       </w:rPr>
     </w:lvl>
   </w:abstractNum>
-  <w:abstractNum w:abstractNumId="9">
+  <w:abstractNum w:abstractNumId="21">
+    <w:nsid w:val="706B173A"/>
+    <w:multiLevelType w:val="hybridMultilevel"/>
+    <w:tmpl w:val="81D07C52"/>
+    <w:lvl w:ilvl="0" w:tplc="04090001">
+      <w:start w:val="1"/>
+      <w:numFmt w:val="bullet"/>
+      <w:lvlText w:val=""/>
+      <w:lvlJc w:val="left"/>
+      <w:pPr>
+        <w:ind w:left="720" w:hanging="360"/>
+      </w:pPr>
+      <w:rPr>
+        <w:rFonts w:ascii="Symbol" w:hAnsi="Symbol" w:hint="default"/>
+      </w:rPr>
+    </w:lvl>
+    <w:lvl w:ilvl="1" w:tplc="04090003" w:tentative="1">
+      <w:start w:val="1"/>
+      <w:numFmt w:val="bullet"/>
+      <w:lvlText w:val="o"/>
+      <w:lvlJc w:val="left"/>
+      <w:pPr>
+        <w:ind w:left="1440" w:hanging="360"/>
+      </w:pPr>
+      <w:rPr>
+        <w:rFonts w:ascii="Courier New" w:hAnsi="Courier New" w:cs="Courier New" w:hint="default"/>
+      </w:rPr>
+    </w:lvl>
+    <w:lvl w:ilvl="2" w:tplc="04090005" w:tentative="1">
+      <w:start w:val="1"/>
+      <w:numFmt w:val="bullet"/>
+      <w:lvlText w:val=""/>
+      <w:lvlJc w:val="left"/>
+      <w:pPr>
+        <w:ind w:left="2160" w:hanging="360"/>
+      </w:pPr>
+      <w:rPr>
+        <w:rFonts w:ascii="Wingdings" w:hAnsi="Wingdings" w:hint="default"/>
+      </w:rPr>
+    </w:lvl>
+    <w:lvl w:ilvl="3" w:tplc="04090001" w:tentative="1">
+      <w:start w:val="1"/>
+      <w:numFmt w:val="bullet"/>
+      <w:lvlText w:val=""/>
+      <w:lvlJc w:val="left"/>
+      <w:pPr>
+        <w:ind w:left="2880" w:hanging="360"/>
+      </w:pPr>
+      <w:rPr>
+        <w:rFonts w:ascii="Symbol" w:hAnsi="Symbol" w:hint="default"/>
+      </w:rPr>
+    </w:lvl>
+    <w:lvl w:ilvl="4" w:tplc="04090003" w:tentative="1">
+      <w:start w:val="1"/>
+      <w:numFmt w:val="bullet"/>
+      <w:lvlText w:val="o"/>
+      <w:lvlJc w:val="left"/>
+      <w:pPr>
+        <w:ind w:left="3600" w:hanging="360"/>
+      </w:pPr>
+      <w:rPr>
+        <w:rFonts w:ascii="Courier New" w:hAnsi="Courier New" w:cs="Courier New" w:hint="default"/>
+      </w:rPr>
+    </w:lvl>
+    <w:lvl w:ilvl="5" w:tplc="04090005" w:tentative="1">
+      <w:start w:val="1"/>
+      <w:numFmt w:val="bullet"/>
+      <w:lvlText w:val=""/>
+      <w:lvlJc w:val="left"/>
+      <w:pPr>
+        <w:ind w:left="4320" w:hanging="360"/>
+      </w:pPr>
+      <w:rPr>
+        <w:rFonts w:ascii="Wingdings" w:hAnsi="Wingdings" w:hint="default"/>
+      </w:rPr>
+    </w:lvl>
+    <w:lvl w:ilvl="6" w:tplc="04090001" w:tentative="1">
+      <w:start w:val="1"/>
+      <w:numFmt w:val="bullet"/>
+      <w:lvlText w:val=""/>
+      <w:lvlJc w:val="left"/>
+      <w:pPr>
+        <w:ind w:left="5040" w:hanging="360"/>
+      </w:pPr>
+      <w:rPr>
+        <w:rFonts w:ascii="Symbol" w:hAnsi="Symbol" w:hint="default"/>
+      </w:rPr>
+    </w:lvl>
+    <w:lvl w:ilvl="7" w:tplc="04090003" w:tentative="1">
+      <w:start w:val="1"/>
+      <w:numFmt w:val="bullet"/>
+      <w:lvlText w:val="o"/>
+      <w:lvlJc w:val="left"/>
+      <w:pPr>
+        <w:ind w:left="5760" w:hanging="360"/>
+      </w:pPr>
+      <w:rPr>
+        <w:rFonts w:ascii="Courier New" w:hAnsi="Courier New" w:cs="Courier New" w:hint="default"/>
+      </w:rPr>
+    </w:lvl>
+    <w:lvl w:ilvl="8" w:tplc="04090005" w:tentative="1">
+      <w:start w:val="1"/>
+      <w:numFmt w:val="bullet"/>
+      <w:lvlText w:val=""/>
+      <w:lvlJc w:val="left"/>
+      <w:pPr>
+        <w:ind w:left="6480" w:hanging="360"/>
+      </w:pPr>
+      <w:rPr>
+        <w:rFonts w:ascii="Wingdings" w:hAnsi="Wingdings" w:hint="default"/>
+      </w:rPr>
+    </w:lvl>
+  </w:abstractNum>
+  <w:abstractNum w:abstractNumId="22">
     <w:nsid w:val="77391D8E"/>
     <w:multiLevelType w:val="hybridMultilevel"/>
     <w:tmpl w:val="F87EBDC0"/>
@@ -4970,7 +7627,7 @@
       </w:rPr>
     </w:lvl>
   </w:abstractNum>
-  <w:abstractNum w:abstractNumId="10">
+  <w:abstractNum w:abstractNumId="23">
     <w:nsid w:val="7AFF67D3"/>
     <w:multiLevelType w:val="hybridMultilevel"/>
     <w:tmpl w:val="99747BF6"/>
@@ -5083,7 +7740,7 @@
       </w:rPr>
     </w:lvl>
   </w:abstractNum>
-  <w:abstractNum w:abstractNumId="11">
+  <w:abstractNum w:abstractNumId="24">
     <w:nsid w:val="7FF36A15"/>
     <w:multiLevelType w:val="hybridMultilevel"/>
     <w:tmpl w:val="A42A79A2"/>
@@ -5197,40 +7854,79 @@
     </w:lvl>
   </w:abstractNum>
   <w:num w:numId="1">
+    <w:abstractNumId w:val="20"/>
+  </w:num>
+  <w:num w:numId="2">
+    <w:abstractNumId w:val="16"/>
+  </w:num>
+  <w:num w:numId="3">
+    <w:abstractNumId w:val="5"/>
+  </w:num>
+  <w:num w:numId="4">
+    <w:abstractNumId w:val="17"/>
+  </w:num>
+  <w:num w:numId="5">
+    <w:abstractNumId w:val="1"/>
+  </w:num>
+  <w:num w:numId="6">
     <w:abstractNumId w:val="8"/>
   </w:num>
-  <w:num w:numId="2">
-    <w:abstractNumId w:val="5"/>
+  <w:num w:numId="7">
+    <w:abstractNumId w:val="24"/>
   </w:num>
-  <w:num w:numId="3">
-    <w:abstractNumId w:val="1"/>
+  <w:num w:numId="8">
+    <w:abstractNumId w:val="10"/>
   </w:num>
-  <w:num w:numId="4">
+  <w:num w:numId="9">
+    <w:abstractNumId w:val="23"/>
+  </w:num>
+  <w:num w:numId="10">
+    <w:abstractNumId w:val="19"/>
+  </w:num>
+  <w:num w:numId="11">
+    <w:abstractNumId w:val="22"/>
+  </w:num>
+  <w:num w:numId="12">
+    <w:abstractNumId w:val="11"/>
+  </w:num>
+  <w:num w:numId="13">
+    <w:abstractNumId w:val="3"/>
+  </w:num>
+  <w:num w:numId="14">
+    <w:abstractNumId w:val="4"/>
+  </w:num>
+  <w:num w:numId="15">
+    <w:abstractNumId w:val="2"/>
+  </w:num>
+  <w:num w:numId="16">
+    <w:abstractNumId w:val="15"/>
+  </w:num>
+  <w:num w:numId="17">
+    <w:abstractNumId w:val="7"/>
+  </w:num>
+  <w:num w:numId="18">
+    <w:abstractNumId w:val="0"/>
+  </w:num>
+  <w:num w:numId="19">
+    <w:abstractNumId w:val="12"/>
+  </w:num>
+  <w:num w:numId="20">
+    <w:abstractNumId w:val="14"/>
+  </w:num>
+  <w:num w:numId="21">
     <w:abstractNumId w:val="6"/>
   </w:num>
-  <w:num w:numId="5">
-    <w:abstractNumId w:val="0"/>
+  <w:num w:numId="22">
+    <w:abstractNumId w:val="13"/>
   </w:num>
-  <w:num w:numId="6">
-    <w:abstractNumId w:val="2"/>
+  <w:num w:numId="23">
+    <w:abstractNumId w:val="21"/>
   </w:num>
-  <w:num w:numId="7">
-    <w:abstractNumId w:val="11"/>
+  <w:num w:numId="24">
+    <w:abstractNumId w:val="18"/>
   </w:num>
-  <w:num w:numId="8">
-    <w:abstractNumId w:val="3"/>
-  </w:num>
-  <w:num w:numId="9">
-    <w:abstractNumId w:val="10"/>
-  </w:num>
-  <w:num w:numId="10">
-    <w:abstractNumId w:val="7"/>
-  </w:num>
-  <w:num w:numId="11">
+  <w:num w:numId="25">
     <w:abstractNumId w:val="9"/>
-  </w:num>
-  <w:num w:numId="12">
-    <w:abstractNumId w:val="4"/>
   </w:num>
 </w:numbering>
 </file>

</xml_diff>

<commit_message>
New strategy for business objects. Need to convert objects that will be used for storage and logic
</commit_message>
<xml_diff>
--- a/Content/Documents/Pizza Empire.docx
+++ b/Content/Documents/Pizza Empire.docx
@@ -2372,1210 +2372,6 @@
     </w:p>
     <w:p>
       <w:pPr>
-        <w:pStyle w:val="Heading1"/>
-      </w:pPr>
-      <w:r>
-        <w:t>Technology</w:t>
-      </w:r>
-    </w:p>
-    <w:p>
-      <w:r>
-        <w:t xml:space="preserve">This will be an online game </w:t>
-      </w:r>
-      <w:r>
-        <w:t>using a</w:t>
-      </w:r>
-      <w:r>
-        <w:t xml:space="preserve"> traditional client / server model.</w:t>
-      </w:r>
-    </w:p>
-    <w:p>
-      <w:pPr>
-        <w:pStyle w:val="Heading2"/>
-      </w:pPr>
-      <w:r>
-        <w:t>Goals</w:t>
-      </w:r>
-    </w:p>
-    <w:p>
-      <w:pPr>
-        <w:pStyle w:val="ListParagraph"/>
-        <w:numPr>
-          <w:ilvl w:val="0"/>
-          <w:numId w:val="5"/>
-        </w:numPr>
-      </w:pPr>
-      <w:r>
-        <w:t>Performant</w:t>
-      </w:r>
-    </w:p>
-    <w:p>
-      <w:pPr>
-        <w:pStyle w:val="ListParagraph"/>
-        <w:numPr>
-          <w:ilvl w:val="0"/>
-          <w:numId w:val="5"/>
-        </w:numPr>
-      </w:pPr>
-      <w:r>
-        <w:t>Highly scalable</w:t>
-      </w:r>
-    </w:p>
-    <w:p>
-      <w:pPr>
-        <w:pStyle w:val="ListParagraph"/>
-        <w:numPr>
-          <w:ilvl w:val="0"/>
-          <w:numId w:val="5"/>
-        </w:numPr>
-      </w:pPr>
-      <w:r>
-        <w:t xml:space="preserve">Secure </w:t>
-      </w:r>
-    </w:p>
-    <w:p>
-      <w:pPr>
-        <w:pStyle w:val="ListParagraph"/>
-        <w:numPr>
-          <w:ilvl w:val="0"/>
-          <w:numId w:val="5"/>
-        </w:numPr>
-      </w:pPr>
-      <w:r>
-        <w:t>Low</w:t>
-      </w:r>
-      <w:r>
-        <w:t xml:space="preserve"> possibility for cheating</w:t>
-      </w:r>
-    </w:p>
-    <w:p>
-      <w:pPr>
-        <w:pStyle w:val="Heading2"/>
-      </w:pPr>
-      <w:r>
-        <w:t>Design</w:t>
-      </w:r>
-    </w:p>
-    <w:p>
-      <w:pPr>
-        <w:pStyle w:val="ListParagraph"/>
-        <w:numPr>
-          <w:ilvl w:val="0"/>
-          <w:numId w:val="6"/>
-        </w:numPr>
-      </w:pPr>
-      <w:r>
-        <w:t>Client heavy</w:t>
-      </w:r>
-      <w:r>
-        <w:t xml:space="preserve"> to enable easier scalability.</w:t>
-      </w:r>
-    </w:p>
-    <w:p>
-      <w:pPr>
-        <w:pStyle w:val="ListParagraph"/>
-        <w:numPr>
-          <w:ilvl w:val="0"/>
-          <w:numId w:val="6"/>
-        </w:numPr>
-      </w:pPr>
-      <w:proofErr w:type="spellStart"/>
-      <w:r>
-        <w:t>RESTful</w:t>
-      </w:r>
-      <w:proofErr w:type="spellEnd"/>
-      <w:r>
-        <w:t xml:space="preserve"> API for </w:t>
-      </w:r>
-      <w:r>
-        <w:t>requests from client</w:t>
-      </w:r>
-      <w:r>
-        <w:t>.</w:t>
-      </w:r>
-    </w:p>
-    <w:p>
-      <w:pPr>
-        <w:pStyle w:val="ListParagraph"/>
-        <w:numPr>
-          <w:ilvl w:val="1"/>
-          <w:numId w:val="6"/>
-        </w:numPr>
-      </w:pPr>
-      <w:r>
-        <w:t xml:space="preserve">Given the nature of the game, the server will of course have to keep track of all of the client state, so I’m not sure if this is strictly </w:t>
-      </w:r>
-      <w:proofErr w:type="spellStart"/>
-      <w:r>
-        <w:t>RESTful</w:t>
-      </w:r>
-      <w:proofErr w:type="spellEnd"/>
-      <w:r>
-        <w:t xml:space="preserve">. </w:t>
-      </w:r>
-    </w:p>
-    <w:p>
-      <w:pPr>
-        <w:pStyle w:val="ListParagraph"/>
-        <w:numPr>
-          <w:ilvl w:val="0"/>
-          <w:numId w:val="6"/>
-        </w:numPr>
-      </w:pPr>
-      <w:r>
-        <w:t>Use JSON</w:t>
-      </w:r>
-      <w:r>
-        <w:t xml:space="preserve"> and encryption to keep payload size</w:t>
-      </w:r>
-      <w:r>
-        <w:t xml:space="preserve"> to a minimum.</w:t>
-      </w:r>
-    </w:p>
-    <w:p>
-      <w:pPr>
-        <w:pStyle w:val="ListParagraph"/>
-        <w:numPr>
-          <w:ilvl w:val="0"/>
-          <w:numId w:val="6"/>
-        </w:numPr>
-      </w:pPr>
-      <w:r>
-        <w:t xml:space="preserve">Client </w:t>
-      </w:r>
-      <w:r>
-        <w:t>storage</w:t>
-      </w:r>
-      <w:r>
-        <w:t xml:space="preserve"> to hold all of the </w:t>
-      </w:r>
-      <w:r>
-        <w:t>known</w:t>
-      </w:r>
-      <w:r>
-        <w:t xml:space="preserve"> information in the phone</w:t>
-      </w:r>
-      <w:r>
-        <w:t>.</w:t>
-      </w:r>
-    </w:p>
-    <w:p>
-      <w:pPr>
-        <w:pStyle w:val="ListParagraph"/>
-        <w:numPr>
-          <w:ilvl w:val="0"/>
-          <w:numId w:val="6"/>
-        </w:numPr>
-      </w:pPr>
-      <w:r>
-        <w:t xml:space="preserve">Data verification system built into API so that when client is making </w:t>
-      </w:r>
-      <w:r>
-        <w:t xml:space="preserve">a </w:t>
-      </w:r>
-      <w:r>
-        <w:t>request for data (</w:t>
-      </w:r>
-      <w:r>
-        <w:t xml:space="preserve">for example </w:t>
-      </w:r>
-      <w:r>
-        <w:t xml:space="preserve">when </w:t>
-      </w:r>
-      <w:r>
-        <w:t xml:space="preserve">the client </w:t>
-      </w:r>
-      <w:r>
-        <w:t>application is shut down and re launched), only a small amount of information is required to be transferred to verify if</w:t>
-      </w:r>
-      <w:r>
-        <w:t xml:space="preserve"> the</w:t>
-      </w:r>
-      <w:r>
-        <w:t xml:space="preserve"> data on </w:t>
-      </w:r>
-      <w:r>
-        <w:t xml:space="preserve">the </w:t>
-      </w:r>
-      <w:r>
-        <w:t xml:space="preserve">client side is correct. </w:t>
-      </w:r>
-    </w:p>
-    <w:p>
-      <w:pPr>
-        <w:pStyle w:val="ListParagraph"/>
-        <w:numPr>
-          <w:ilvl w:val="1"/>
-          <w:numId w:val="6"/>
-        </w:numPr>
-      </w:pPr>
-      <w:r>
-        <w:t>E</w:t>
-      </w:r>
-      <w:r>
-        <w:t>very single piece of player data would be need to be transferred from the server</w:t>
-      </w:r>
-      <w:r>
-        <w:t xml:space="preserve"> to the client</w:t>
-      </w:r>
-      <w:r>
-        <w:t xml:space="preserve"> in the case where the client side data verification fails for any reason other than network issues.</w:t>
-      </w:r>
-    </w:p>
-    <w:p>
-      <w:pPr>
-        <w:pStyle w:val="ListParagraph"/>
-        <w:numPr>
-          <w:ilvl w:val="2"/>
-          <w:numId w:val="6"/>
-        </w:numPr>
-      </w:pPr>
-      <w:r>
-        <w:t>Client data corruption.</w:t>
-      </w:r>
-    </w:p>
-    <w:p>
-      <w:pPr>
-        <w:pStyle w:val="ListParagraph"/>
-        <w:numPr>
-          <w:ilvl w:val="2"/>
-          <w:numId w:val="6"/>
-        </w:numPr>
-      </w:pPr>
-      <w:r>
-        <w:t>Problem with data synchronization between server and client.</w:t>
-      </w:r>
-    </w:p>
-    <w:p>
-      <w:pPr>
-        <w:pStyle w:val="ListParagraph"/>
-        <w:numPr>
-          <w:ilvl w:val="2"/>
-          <w:numId w:val="6"/>
-        </w:numPr>
-      </w:pPr>
-      <w:r>
-        <w:t>Uninstall / reinstall of app.</w:t>
-      </w:r>
-    </w:p>
-    <w:p>
-      <w:pPr>
-        <w:pStyle w:val="ListParagraph"/>
-        <w:numPr>
-          <w:ilvl w:val="1"/>
-          <w:numId w:val="6"/>
-        </w:numPr>
-      </w:pPr>
-      <w:r>
-        <w:t xml:space="preserve">The logic of whether the client needs to request all of the </w:t>
-      </w:r>
-      <w:r>
-        <w:t>data</w:t>
-      </w:r>
-      <w:r>
-        <w:t xml:space="preserve"> will be left up to the client.</w:t>
-      </w:r>
-    </w:p>
-    <w:p>
-      <w:pPr>
-        <w:pStyle w:val="ListParagraph"/>
-        <w:numPr>
-          <w:ilvl w:val="0"/>
-          <w:numId w:val="6"/>
-        </w:numPr>
-      </w:pPr>
-      <w:r>
-        <w:t>W</w:t>
-      </w:r>
-      <w:r>
-        <w:t xml:space="preserve">henever a client makes a request to the API that obviously requires new data </w:t>
-      </w:r>
-      <w:r>
-        <w:t>to be sent that the client c</w:t>
-      </w:r>
-      <w:r>
-        <w:t xml:space="preserve">ouldn’t have had before, the local </w:t>
-      </w:r>
-      <w:r>
-        <w:t>storage</w:t>
-      </w:r>
-      <w:r>
-        <w:t xml:space="preserve"> / server </w:t>
-      </w:r>
-      <w:r>
-        <w:t>storage</w:t>
-      </w:r>
-      <w:r>
-        <w:t xml:space="preserve"> check doesn’t apply.</w:t>
-      </w:r>
-    </w:p>
-    <w:p>
-      <w:pPr>
-        <w:pStyle w:val="ListParagraph"/>
-        <w:numPr>
-          <w:ilvl w:val="1"/>
-          <w:numId w:val="6"/>
-        </w:numPr>
-      </w:pPr>
-      <w:r>
-        <w:lastRenderedPageBreak/>
-        <w:t>For example, when the client sends a request to order raw ingredients, new data will obviously be required from the server.</w:t>
-      </w:r>
-    </w:p>
-    <w:p>
-      <w:pPr>
-        <w:pStyle w:val="ListParagraph"/>
-        <w:numPr>
-          <w:ilvl w:val="0"/>
-          <w:numId w:val="6"/>
-        </w:numPr>
-      </w:pPr>
-      <w:r>
-        <w:t xml:space="preserve">Use some industry standard </w:t>
-      </w:r>
-      <w:proofErr w:type="spellStart"/>
-      <w:r>
-        <w:t>RESTful</w:t>
-      </w:r>
-      <w:proofErr w:type="spellEnd"/>
-      <w:r>
-        <w:t xml:space="preserve"> authorization</w:t>
-      </w:r>
-      <w:r>
-        <w:t>.</w:t>
-      </w:r>
-    </w:p>
-    <w:p>
-      <w:pPr>
-        <w:pStyle w:val="ListParagraph"/>
-        <w:numPr>
-          <w:ilvl w:val="1"/>
-          <w:numId w:val="6"/>
-        </w:numPr>
-      </w:pPr>
-      <w:r>
-        <w:t>Basic authentication w/SSL</w:t>
-      </w:r>
-      <w:r>
-        <w:t>.</w:t>
-      </w:r>
-    </w:p>
-    <w:p>
-      <w:pPr>
-        <w:pStyle w:val="ListParagraph"/>
-        <w:numPr>
-          <w:ilvl w:val="1"/>
-          <w:numId w:val="6"/>
-        </w:numPr>
-      </w:pPr>
-      <w:r>
-        <w:t>OAuth</w:t>
-      </w:r>
-      <w:r>
-        <w:t>1</w:t>
-      </w:r>
-      <w:r>
-        <w:t>.</w:t>
-      </w:r>
-    </w:p>
-    <w:p>
-      <w:pPr>
-        <w:pStyle w:val="ListParagraph"/>
-        <w:numPr>
-          <w:ilvl w:val="1"/>
-          <w:numId w:val="6"/>
-        </w:numPr>
-      </w:pPr>
-      <w:r>
-        <w:t>OAuth2</w:t>
-      </w:r>
-      <w:r>
-        <w:t>.</w:t>
-      </w:r>
-    </w:p>
-    <w:p>
-      <w:pPr>
-        <w:pStyle w:val="ListParagraph"/>
-        <w:numPr>
-          <w:ilvl w:val="0"/>
-          <w:numId w:val="6"/>
-        </w:numPr>
-      </w:pPr>
-      <w:r>
-        <w:t xml:space="preserve">The </w:t>
-      </w:r>
-      <w:proofErr w:type="spellStart"/>
-      <w:r>
-        <w:t>RESTful</w:t>
-      </w:r>
-      <w:proofErr w:type="spellEnd"/>
-      <w:r>
-        <w:t xml:space="preserve"> API will be versioned so that there is no problem with upgrades / older versi</w:t>
-      </w:r>
-      <w:r>
-        <w:t>ons of the client still working</w:t>
-      </w:r>
-      <w:r>
-        <w:t>.</w:t>
-      </w:r>
-    </w:p>
-    <w:p>
-      <w:pPr>
-        <w:pStyle w:val="ListParagraph"/>
-        <w:numPr>
-          <w:ilvl w:val="0"/>
-          <w:numId w:val="6"/>
-        </w:numPr>
-      </w:pPr>
-      <w:r>
-        <w:t xml:space="preserve">Multiple data caching strategies to deal with the different data access patterns for different </w:t>
-      </w:r>
-      <w:r>
-        <w:t xml:space="preserve">types of </w:t>
-      </w:r>
-      <w:r>
-        <w:t>data.</w:t>
-      </w:r>
-    </w:p>
-    <w:p>
-      <w:pPr>
-        <w:pStyle w:val="ListParagraph"/>
-        <w:numPr>
-          <w:ilvl w:val="1"/>
-          <w:numId w:val="6"/>
-        </w:numPr>
-      </w:pPr>
-      <w:r>
-        <w:t xml:space="preserve">Requests from the client are likely to be extremely “write heavy” in that almost every request will change the state of the data associated with that </w:t>
-      </w:r>
-      <w:r>
-        <w:t>player</w:t>
-      </w:r>
-      <w:r>
-        <w:t>.</w:t>
-      </w:r>
-      <w:r>
-        <w:t xml:space="preserve"> This will make </w:t>
-      </w:r>
-      <w:r>
-        <w:t xml:space="preserve">a </w:t>
-      </w:r>
-      <w:r>
-        <w:t xml:space="preserve">traditional </w:t>
-      </w:r>
-      <w:r>
-        <w:t>read d</w:t>
-      </w:r>
-      <w:r>
-        <w:t xml:space="preserve">ata cache useless for this </w:t>
-      </w:r>
-      <w:r>
-        <w:t xml:space="preserve">type of </w:t>
-      </w:r>
-      <w:r>
-        <w:t>data.</w:t>
-      </w:r>
-    </w:p>
-    <w:p>
-      <w:pPr>
-        <w:pStyle w:val="ListParagraph"/>
-        <w:numPr>
-          <w:ilvl w:val="2"/>
-          <w:numId w:val="6"/>
-        </w:numPr>
-      </w:pPr>
-      <w:r>
-        <w:t>In order to achieve acceptable performance, it’s</w:t>
-      </w:r>
-      <w:r>
-        <w:t xml:space="preserve"> likely that</w:t>
-      </w:r>
-      <w:r>
-        <w:t xml:space="preserve"> we will have to think of the </w:t>
-      </w:r>
-      <w:r>
-        <w:t>storage</w:t>
-      </w:r>
-      <w:r>
-        <w:t xml:space="preserve"> as strictly long term </w:t>
-      </w:r>
-      <w:r>
-        <w:t xml:space="preserve">storage for </w:t>
-      </w:r>
-      <w:r>
-        <w:t>player specific state</w:t>
-      </w:r>
-      <w:r>
-        <w:t xml:space="preserve"> data.</w:t>
-      </w:r>
-    </w:p>
-    <w:p>
-      <w:pPr>
-        <w:pStyle w:val="ListParagraph"/>
-        <w:numPr>
-          <w:ilvl w:val="2"/>
-          <w:numId w:val="6"/>
-        </w:numPr>
-      </w:pPr>
-      <w:r>
-        <w:t xml:space="preserve">It’s likely that writing to the </w:t>
-      </w:r>
-      <w:r>
-        <w:t>storage</w:t>
-      </w:r>
-      <w:r>
-        <w:t xml:space="preserve"> every time a client makes a request will make it impossible to have acceptable performance. </w:t>
-      </w:r>
-    </w:p>
-    <w:p>
-      <w:pPr>
-        <w:pStyle w:val="ListParagraph"/>
-        <w:numPr>
-          <w:ilvl w:val="2"/>
-          <w:numId w:val="6"/>
-        </w:numPr>
-      </w:pPr>
-      <w:r>
-        <w:t xml:space="preserve">One idea to explore is to load all of a client’s data from the </w:t>
-      </w:r>
-      <w:r>
-        <w:t>storage</w:t>
-      </w:r>
-      <w:r>
-        <w:t xml:space="preserve"> into a cache when they l</w:t>
-      </w:r>
-      <w:r>
-        <w:t>og in and write it back to the storage</w:t>
-      </w:r>
-      <w:r>
-        <w:t xml:space="preserve"> and remove it from the cache</w:t>
-      </w:r>
-      <w:r>
-        <w:t xml:space="preserve"> </w:t>
-      </w:r>
-      <w:r>
-        <w:t xml:space="preserve">in one chunk </w:t>
-      </w:r>
-      <w:r>
-        <w:t xml:space="preserve">when they log out / become inactive for a period of time. </w:t>
-      </w:r>
-    </w:p>
-    <w:p>
-      <w:pPr>
-        <w:pStyle w:val="ListParagraph"/>
-        <w:numPr>
-          <w:ilvl w:val="3"/>
-          <w:numId w:val="6"/>
-        </w:numPr>
-      </w:pPr>
-      <w:r>
-        <w:t xml:space="preserve">This idea will cause issues with data integrity and scalability. </w:t>
-      </w:r>
-    </w:p>
-    <w:p>
-      <w:pPr>
-        <w:pStyle w:val="ListParagraph"/>
-        <w:numPr>
-          <w:ilvl w:val="4"/>
-          <w:numId w:val="6"/>
-        </w:numPr>
-      </w:pPr>
-      <w:r>
-        <w:t>What happens if the server crashes and all of the in memory data is lost?</w:t>
-      </w:r>
-    </w:p>
-    <w:p>
-      <w:pPr>
-        <w:pStyle w:val="ListParagraph"/>
-        <w:numPr>
-          <w:ilvl w:val="4"/>
-          <w:numId w:val="6"/>
-        </w:numPr>
-      </w:pPr>
-      <w:r>
-        <w:t>How easy is it to implement scaling caches?</w:t>
-      </w:r>
-    </w:p>
-    <w:p>
-      <w:pPr>
-        <w:pStyle w:val="ListParagraph"/>
-        <w:numPr>
-          <w:ilvl w:val="3"/>
-          <w:numId w:val="6"/>
-        </w:numPr>
-      </w:pPr>
-      <w:r>
-        <w:t>Investigate Azure cloud</w:t>
-      </w:r>
-      <w:r>
-        <w:t xml:space="preserve"> caching services to see if using this service</w:t>
-      </w:r>
-      <w:r>
-        <w:t xml:space="preserve"> can address </w:t>
-      </w:r>
-      <w:r>
-        <w:t xml:space="preserve">both </w:t>
-      </w:r>
-      <w:r>
-        <w:t xml:space="preserve">the </w:t>
-      </w:r>
-      <w:r>
-        <w:t xml:space="preserve">data </w:t>
-      </w:r>
-      <w:r>
-        <w:t>integrity and scalability issues</w:t>
-      </w:r>
-      <w:r>
-        <w:t>.</w:t>
-      </w:r>
-    </w:p>
-    <w:p>
-      <w:pPr>
-        <w:pStyle w:val="ListParagraph"/>
-        <w:numPr>
-          <w:ilvl w:val="3"/>
-          <w:numId w:val="6"/>
-        </w:numPr>
-      </w:pPr>
-      <w:r>
-        <w:t xml:space="preserve">This might mean that all client data is actually stored in a blob </w:t>
-      </w:r>
-      <w:r>
-        <w:t xml:space="preserve">of binary data in the </w:t>
-      </w:r>
-      <w:r>
-        <w:t>storage</w:t>
-      </w:r>
-      <w:r>
-        <w:t xml:space="preserve"> instead of in a relational mapping.</w:t>
-      </w:r>
-    </w:p>
-    <w:p>
-      <w:pPr>
-        <w:pStyle w:val="ListParagraph"/>
-        <w:numPr>
-          <w:ilvl w:val="3"/>
-          <w:numId w:val="6"/>
-        </w:numPr>
-      </w:pPr>
-      <w:r>
-        <w:t xml:space="preserve">This idea could be modified so that client specific data is only loaded from the </w:t>
-      </w:r>
-      <w:r>
-        <w:t>storage</w:t>
-      </w:r>
-      <w:r>
-        <w:t xml:space="preserve"> into the cache</w:t>
-      </w:r>
-      <w:r>
-        <w:t xml:space="preserve"> </w:t>
-      </w:r>
-      <w:r>
-        <w:t xml:space="preserve">as </w:t>
-      </w:r>
-      <w:r>
-        <w:t xml:space="preserve">it is </w:t>
-      </w:r>
-      <w:r>
-        <w:t>requested by the client instead of all at once.</w:t>
-      </w:r>
-    </w:p>
-    <w:p>
-      <w:pPr>
-        <w:pStyle w:val="ListParagraph"/>
-        <w:numPr>
-          <w:ilvl w:val="4"/>
-          <w:numId w:val="6"/>
-        </w:numPr>
-      </w:pPr>
-      <w:r>
-        <w:t xml:space="preserve">If most of the client data is required in order to play the game then this might be less efficient because it will require more </w:t>
-      </w:r>
-      <w:proofErr w:type="spellStart"/>
-      <w:r>
-        <w:t>RESTful</w:t>
-      </w:r>
-      <w:proofErr w:type="spellEnd"/>
-      <w:r>
-        <w:t xml:space="preserve"> API requests. </w:t>
-      </w:r>
-    </w:p>
-    <w:p>
-      <w:pPr>
-        <w:pStyle w:val="ListParagraph"/>
-        <w:numPr>
-          <w:ilvl w:val="4"/>
-          <w:numId w:val="6"/>
-        </w:numPr>
-      </w:pPr>
-      <w:r>
-        <w:t>This will require performance testing.</w:t>
-      </w:r>
-    </w:p>
-    <w:p>
-      <w:pPr>
-        <w:pStyle w:val="ListParagraph"/>
-        <w:numPr>
-          <w:ilvl w:val="2"/>
-          <w:numId w:val="6"/>
-        </w:numPr>
-      </w:pPr>
-      <w:r>
-        <w:t xml:space="preserve">Need to investigate </w:t>
-      </w:r>
-      <w:r>
-        <w:t>other possible designs to handle the described scenario.</w:t>
-      </w:r>
-    </w:p>
-    <w:p>
-      <w:pPr>
-        <w:pStyle w:val="ListParagraph"/>
-        <w:numPr>
-          <w:ilvl w:val="1"/>
-          <w:numId w:val="6"/>
-        </w:numPr>
-      </w:pPr>
-      <w:r>
-        <w:t>Data t</w:t>
-      </w:r>
-      <w:r>
-        <w:t>hat relates to the p</w:t>
-      </w:r>
-      <w:r>
-        <w:t>layers but can’</w:t>
-      </w:r>
-      <w:r>
-        <w:t xml:space="preserve">t be strictly associated with </w:t>
-      </w:r>
-      <w:r>
-        <w:t>only one player.</w:t>
-      </w:r>
-    </w:p>
-    <w:p>
-      <w:pPr>
-        <w:pStyle w:val="ListParagraph"/>
-        <w:numPr>
-          <w:ilvl w:val="2"/>
-          <w:numId w:val="6"/>
-        </w:numPr>
-      </w:pPr>
-      <w:r>
-        <w:t xml:space="preserve">For example, items that a player has made </w:t>
-      </w:r>
-      <w:r>
-        <w:t>available for trade or leaderboard stats.</w:t>
-      </w:r>
-    </w:p>
-    <w:p>
-      <w:pPr>
-        <w:pStyle w:val="ListParagraph"/>
-        <w:numPr>
-          <w:ilvl w:val="2"/>
-          <w:numId w:val="6"/>
-        </w:numPr>
-      </w:pPr>
-      <w:r>
-        <w:t>Need to think about / investigate best data access design for this type of data.</w:t>
-      </w:r>
-    </w:p>
-    <w:p>
-      <w:pPr>
-        <w:pStyle w:val="ListParagraph"/>
-        <w:numPr>
-          <w:ilvl w:val="1"/>
-          <w:numId w:val="6"/>
-        </w:numPr>
-      </w:pPr>
-      <w:r>
-        <w:t xml:space="preserve">Data that is not player specific </w:t>
-      </w:r>
-      <w:r>
-        <w:t>and</w:t>
-      </w:r>
-      <w:r>
-        <w:t xml:space="preserve"> likely to be accessed very frequently</w:t>
-      </w:r>
-      <w:r>
-        <w:t>.</w:t>
-      </w:r>
-    </w:p>
-    <w:p>
-      <w:pPr>
-        <w:pStyle w:val="ListParagraph"/>
-        <w:numPr>
-          <w:ilvl w:val="2"/>
-          <w:numId w:val="6"/>
-        </w:numPr>
-      </w:pPr>
-      <w:r>
-        <w:t>S</w:t>
-      </w:r>
-      <w:r>
-        <w:t xml:space="preserve">hould </w:t>
-      </w:r>
-      <w:r>
-        <w:t>reside in an in-</w:t>
-      </w:r>
-      <w:r>
-        <w:t xml:space="preserve">memory cache and only be read from the </w:t>
-      </w:r>
-      <w:r>
-        <w:t>storage</w:t>
-      </w:r>
-      <w:r>
-        <w:t xml:space="preserve"> whenever absolutely ne</w:t>
-      </w:r>
-      <w:r>
-        <w:t xml:space="preserve">cessary (when the </w:t>
-      </w:r>
-      <w:r>
-        <w:t xml:space="preserve">server </w:t>
-      </w:r>
-      <w:r>
-        <w:t>application is launched on a server for any reason).</w:t>
-      </w:r>
-    </w:p>
-    <w:p>
-      <w:pPr>
-        <w:pStyle w:val="ListParagraph"/>
-        <w:numPr>
-          <w:ilvl w:val="2"/>
-          <w:numId w:val="6"/>
-        </w:numPr>
-      </w:pPr>
-      <w:r>
-        <w:lastRenderedPageBreak/>
-        <w:t>For this data we can think of the data in the database as the source of truth, which will be used when a server instance is launched.</w:t>
-      </w:r>
-    </w:p>
-    <w:p>
-      <w:pPr>
-        <w:pStyle w:val="ListParagraph"/>
-        <w:numPr>
-          <w:ilvl w:val="2"/>
-          <w:numId w:val="6"/>
-        </w:numPr>
-      </w:pPr>
-      <w:r>
-        <w:t>This data should n</w:t>
-      </w:r>
-      <w:r>
-        <w:t>ever change except when a new version of the game is released.</w:t>
-      </w:r>
-    </w:p>
-    <w:p>
-      <w:pPr>
-        <w:pStyle w:val="ListParagraph"/>
-        <w:numPr>
-          <w:ilvl w:val="2"/>
-          <w:numId w:val="6"/>
-        </w:numPr>
-      </w:pPr>
-      <w:r>
-        <w:t>For example, the data about the raw ingredients in the game would fall into this category including wait times</w:t>
-      </w:r>
-      <w:r>
-        <w:t xml:space="preserve"> for delivery</w:t>
-      </w:r>
-      <w:r>
-        <w:t>, names, prices, etc. etc.</w:t>
-      </w:r>
-    </w:p>
-    <w:p>
-      <w:pPr>
-        <w:pStyle w:val="ListParagraph"/>
-        <w:numPr>
-          <w:ilvl w:val="0"/>
-          <w:numId w:val="6"/>
-        </w:numPr>
-      </w:pPr>
-      <w:r>
-        <w:t xml:space="preserve">The data access layer </w:t>
-      </w:r>
-      <w:r>
-        <w:t xml:space="preserve">should be built so that any </w:t>
-      </w:r>
-      <w:r>
-        <w:t>logic layer</w:t>
-      </w:r>
-      <w:r>
-        <w:t>s do</w:t>
-      </w:r>
-      <w:r>
-        <w:t xml:space="preserve">n’t care whether </w:t>
-      </w:r>
-      <w:r>
-        <w:t>they are</w:t>
-      </w:r>
-      <w:r>
-        <w:t xml:space="preserve"> </w:t>
-      </w:r>
-      <w:r>
-        <w:t>interacting with t</w:t>
-      </w:r>
-      <w:r>
-        <w:t xml:space="preserve">he </w:t>
-      </w:r>
-      <w:r>
-        <w:t>storage</w:t>
-      </w:r>
-      <w:r>
-        <w:t xml:space="preserve"> or </w:t>
-      </w:r>
-      <w:r>
-        <w:t>the</w:t>
-      </w:r>
-      <w:r>
-        <w:t xml:space="preserve"> cache.</w:t>
-      </w:r>
-    </w:p>
-    <w:p>
-      <w:pPr>
-        <w:pStyle w:val="ListParagraph"/>
-        <w:numPr>
-          <w:ilvl w:val="0"/>
-          <w:numId w:val="6"/>
-        </w:numPr>
-      </w:pPr>
-      <w:r>
-        <w:t xml:space="preserve">Respecting the above, </w:t>
-      </w:r>
-      <w:r>
-        <w:t xml:space="preserve">there also needs to be a way to specify and manage the different caching strategies mentioned above: always keep in memory, pull from </w:t>
-      </w:r>
-      <w:r>
-        <w:t>storage</w:t>
-      </w:r>
-      <w:r>
-        <w:t xml:space="preserve"> </w:t>
-      </w:r>
-      <w:r>
-        <w:t>/</w:t>
-      </w:r>
-      <w:r>
-        <w:t xml:space="preserve"> push to </w:t>
-      </w:r>
-      <w:r>
-        <w:t>storage</w:t>
-      </w:r>
-      <w:r>
-        <w:t xml:space="preserve"> when player logs in / logs out, </w:t>
-      </w:r>
-      <w:r>
-        <w:t>shared player information.</w:t>
-      </w:r>
-    </w:p>
-    <w:p>
-      <w:pPr>
-        <w:pStyle w:val="ListParagraph"/>
-        <w:numPr>
-          <w:ilvl w:val="0"/>
-          <w:numId w:val="6"/>
-        </w:numPr>
-      </w:pPr>
-      <w:r>
-        <w:t xml:space="preserve">Need to think </w:t>
-      </w:r>
-      <w:r>
-        <w:t xml:space="preserve">a lot </w:t>
-      </w:r>
-      <w:r>
-        <w:t xml:space="preserve">more about the release </w:t>
-      </w:r>
-      <w:r>
-        <w:t xml:space="preserve">/upgrade </w:t>
-      </w:r>
-      <w:r>
-        <w:t>process for both client and server.</w:t>
-      </w:r>
-    </w:p>
-    <w:p/>
-    <w:p>
-      <w:pPr>
-        <w:pStyle w:val="Heading2"/>
-      </w:pPr>
-      <w:r>
-        <w:t>Tools</w:t>
-      </w:r>
-    </w:p>
-    <w:p>
-      <w:pPr>
-        <w:pStyle w:val="Heading3"/>
-      </w:pPr>
-      <w:r>
-        <w:t>Client</w:t>
-      </w:r>
-    </w:p>
-    <w:p>
-      <w:pPr>
-        <w:pStyle w:val="ListParagraph"/>
-        <w:numPr>
-          <w:ilvl w:val="0"/>
-          <w:numId w:val="7"/>
-        </w:numPr>
-      </w:pPr>
-      <w:proofErr w:type="spellStart"/>
-      <w:r>
-        <w:t>Xamarin</w:t>
-      </w:r>
-      <w:proofErr w:type="spellEnd"/>
-      <w:r>
-        <w:t xml:space="preserve"> development tools</w:t>
-      </w:r>
-      <w:r>
-        <w:t>.</w:t>
-      </w:r>
-    </w:p>
-    <w:p>
-      <w:pPr>
-        <w:pStyle w:val="ListParagraph"/>
-        <w:numPr>
-          <w:ilvl w:val="0"/>
-          <w:numId w:val="7"/>
-        </w:numPr>
-      </w:pPr>
-      <w:r>
-        <w:t>OR</w:t>
-      </w:r>
-    </w:p>
-    <w:p>
-      <w:pPr>
-        <w:pStyle w:val="ListParagraph"/>
-        <w:numPr>
-          <w:ilvl w:val="0"/>
-          <w:numId w:val="7"/>
-        </w:numPr>
-      </w:pPr>
-      <w:r>
-        <w:t>Native</w:t>
-      </w:r>
-    </w:p>
-    <w:p>
-      <w:pPr>
-        <w:pStyle w:val="ListParagraph"/>
-        <w:numPr>
-          <w:ilvl w:val="1"/>
-          <w:numId w:val="7"/>
-        </w:numPr>
-      </w:pPr>
-      <w:r>
-        <w:t>iOS</w:t>
-      </w:r>
-    </w:p>
-    <w:p>
-      <w:pPr>
-        <w:pStyle w:val="ListParagraph"/>
-        <w:numPr>
-          <w:ilvl w:val="1"/>
-          <w:numId w:val="7"/>
-        </w:numPr>
-      </w:pPr>
-      <w:r>
-        <w:t>Android</w:t>
-      </w:r>
-    </w:p>
-    <w:p>
-      <w:pPr>
-        <w:pStyle w:val="ListParagraph"/>
-        <w:numPr>
-          <w:ilvl w:val="1"/>
-          <w:numId w:val="7"/>
-        </w:numPr>
-      </w:pPr>
-      <w:r>
-        <w:t xml:space="preserve">Windows mobile </w:t>
-      </w:r>
-    </w:p>
-    <w:p>
-      <w:pPr>
-        <w:pStyle w:val="ListParagraph"/>
-        <w:numPr>
-          <w:ilvl w:val="1"/>
-          <w:numId w:val="7"/>
-        </w:numPr>
-      </w:pPr>
-      <w:r>
-        <w:t>Mac app store</w:t>
-      </w:r>
-    </w:p>
-    <w:p>
-      <w:pPr>
-        <w:pStyle w:val="ListParagraph"/>
-        <w:numPr>
-          <w:ilvl w:val="1"/>
-          <w:numId w:val="7"/>
-        </w:numPr>
-      </w:pPr>
-      <w:r>
-        <w:t>Google app store</w:t>
-      </w:r>
-    </w:p>
-    <w:p>
-      <w:pPr>
-        <w:pStyle w:val="Heading3"/>
-      </w:pPr>
-      <w:r>
-        <w:t>Server</w:t>
-      </w:r>
-    </w:p>
-    <w:p>
-      <w:pPr>
-        <w:pStyle w:val="ListParagraph"/>
-        <w:numPr>
-          <w:ilvl w:val="0"/>
-          <w:numId w:val="7"/>
-        </w:numPr>
-      </w:pPr>
-      <w:r>
-        <w:t xml:space="preserve">.NET WEB API </w:t>
-      </w:r>
-      <w:proofErr w:type="spellStart"/>
-      <w:r>
-        <w:t>RESTful</w:t>
-      </w:r>
-      <w:proofErr w:type="spellEnd"/>
-      <w:r>
-        <w:t xml:space="preserve"> interface hosted on Azure.</w:t>
-      </w:r>
-    </w:p>
-    <w:p>
-      <w:pPr>
-        <w:pStyle w:val="ListParagraph"/>
-        <w:numPr>
-          <w:ilvl w:val="0"/>
-          <w:numId w:val="7"/>
-        </w:numPr>
-      </w:pPr>
-      <w:r>
-        <w:t>Azure cloud storage.</w:t>
-      </w:r>
-    </w:p>
-    <w:p>
-      <w:pPr>
-        <w:pStyle w:val="ListParagraph"/>
-        <w:numPr>
-          <w:ilvl w:val="0"/>
-          <w:numId w:val="7"/>
-        </w:numPr>
-      </w:pPr>
-      <w:r>
-        <w:t>Azure cloud caching.</w:t>
-      </w:r>
-    </w:p>
-    <w:p>
-      <w:pPr>
-        <w:pStyle w:val="ListParagraph"/>
-        <w:numPr>
-          <w:ilvl w:val="0"/>
-          <w:numId w:val="7"/>
-        </w:numPr>
-      </w:pPr>
-      <w:r>
-        <w:t>Azure MS SQL Database</w:t>
-      </w:r>
-    </w:p>
-    <w:p>
-      <w:pPr>
         <w:rPr>
           <w:rFonts w:asciiTheme="majorHAnsi" w:eastAsiaTheme="majorEastAsia" w:hAnsiTheme="majorHAnsi" w:cstheme="majorBidi"/>
           <w:color w:val="2E74B5" w:themeColor="accent1" w:themeShade="BF"/>
@@ -3583,258 +2379,6 @@
           <w:szCs w:val="32"/>
         </w:rPr>
       </w:pPr>
-    </w:p>
-    <w:p>
-      <w:pPr>
-        <w:pStyle w:val="Heading1"/>
-      </w:pPr>
-      <w:proofErr w:type="spellStart"/>
-      <w:r>
-        <w:t>RESTFul</w:t>
-      </w:r>
-      <w:proofErr w:type="spellEnd"/>
-      <w:r>
-        <w:t xml:space="preserve"> API</w:t>
-      </w:r>
-    </w:p>
-    <w:p>
-      <w:r>
-        <w:t xml:space="preserve">The </w:t>
-      </w:r>
-      <w:proofErr w:type="spellStart"/>
-      <w:r>
-        <w:t>RESTful</w:t>
-      </w:r>
-      <w:proofErr w:type="spellEnd"/>
-      <w:r>
-        <w:t xml:space="preserve"> API should be based around the actions that the players will take.</w:t>
-      </w:r>
-    </w:p>
-    <w:p/>
-    <w:p>
-      <w:pPr>
-        <w:pStyle w:val="Heading2"/>
-      </w:pPr>
-      <w:r>
-        <w:t>List of player actions</w:t>
-      </w:r>
-    </w:p>
-    <w:p>
-      <w:pPr>
-        <w:pStyle w:val="ListParagraph"/>
-        <w:numPr>
-          <w:ilvl w:val="0"/>
-          <w:numId w:val="4"/>
-        </w:numPr>
-      </w:pPr>
-      <w:r>
-        <w:t>Login</w:t>
-      </w:r>
-      <w:r>
-        <w:t xml:space="preserve"> / </w:t>
-      </w:r>
-      <w:r>
-        <w:t>Start Game</w:t>
-      </w:r>
-    </w:p>
-    <w:p>
-      <w:pPr>
-        <w:pStyle w:val="ListParagraph"/>
-        <w:numPr>
-          <w:ilvl w:val="0"/>
-          <w:numId w:val="4"/>
-        </w:numPr>
-      </w:pPr>
-      <w:r>
-        <w:t>Order raw ingredient</w:t>
-      </w:r>
-    </w:p>
-    <w:p>
-      <w:pPr>
-        <w:pStyle w:val="ListParagraph"/>
-        <w:numPr>
-          <w:ilvl w:val="0"/>
-          <w:numId w:val="4"/>
-        </w:numPr>
-      </w:pPr>
-      <w:r>
-        <w:t>Prepare</w:t>
-      </w:r>
-      <w:r>
-        <w:t xml:space="preserve"> processed ingredient</w:t>
-      </w:r>
-    </w:p>
-    <w:p>
-      <w:pPr>
-        <w:pStyle w:val="ListParagraph"/>
-        <w:numPr>
-          <w:ilvl w:val="0"/>
-          <w:numId w:val="4"/>
-        </w:numPr>
-      </w:pPr>
-      <w:r>
-        <w:t>Assemble</w:t>
-      </w:r>
-      <w:r>
-        <w:t xml:space="preserve"> </w:t>
-      </w:r>
-      <w:r>
-        <w:t xml:space="preserve">/ cook </w:t>
-      </w:r>
-      <w:r>
-        <w:t>pizza</w:t>
-      </w:r>
-    </w:p>
-    <w:p>
-      <w:pPr>
-        <w:pStyle w:val="ListParagraph"/>
-        <w:numPr>
-          <w:ilvl w:val="0"/>
-          <w:numId w:val="4"/>
-        </w:numPr>
-      </w:pPr>
-      <w:r>
-        <w:t>Take phone calls</w:t>
-      </w:r>
-    </w:p>
-    <w:p>
-      <w:pPr>
-        <w:pStyle w:val="ListParagraph"/>
-        <w:numPr>
-          <w:ilvl w:val="0"/>
-          <w:numId w:val="4"/>
-        </w:numPr>
-      </w:pPr>
-      <w:r>
-        <w:lastRenderedPageBreak/>
-        <w:t xml:space="preserve">Perform </w:t>
-      </w:r>
-      <w:r>
-        <w:t>delivery</w:t>
-      </w:r>
-    </w:p>
-    <w:p>
-      <w:pPr>
-        <w:pStyle w:val="ListParagraph"/>
-        <w:numPr>
-          <w:ilvl w:val="0"/>
-          <w:numId w:val="4"/>
-        </w:numPr>
-      </w:pPr>
-      <w:r>
-        <w:t>Seat customer</w:t>
-      </w:r>
-    </w:p>
-    <w:p>
-      <w:pPr>
-        <w:pStyle w:val="ListParagraph"/>
-        <w:numPr>
-          <w:ilvl w:val="0"/>
-          <w:numId w:val="4"/>
-        </w:numPr>
-      </w:pPr>
-      <w:r>
-        <w:t>Sell product to customer</w:t>
-      </w:r>
-    </w:p>
-    <w:p>
-      <w:pPr>
-        <w:pStyle w:val="ListParagraph"/>
-        <w:numPr>
-          <w:ilvl w:val="0"/>
-          <w:numId w:val="4"/>
-        </w:numPr>
-      </w:pPr>
-      <w:r>
-        <w:t>Upgrade equipment</w:t>
-      </w:r>
-    </w:p>
-    <w:p>
-      <w:pPr>
-        <w:pStyle w:val="ListParagraph"/>
-        <w:numPr>
-          <w:ilvl w:val="0"/>
-          <w:numId w:val="4"/>
-        </w:numPr>
-      </w:pPr>
-      <w:r>
-        <w:t>Upgrade restaurant</w:t>
-      </w:r>
-    </w:p>
-    <w:p>
-      <w:pPr>
-        <w:pStyle w:val="ListParagraph"/>
-        <w:numPr>
-          <w:ilvl w:val="0"/>
-          <w:numId w:val="4"/>
-        </w:numPr>
-      </w:pPr>
-      <w:r>
-        <w:t>Hire employee</w:t>
-      </w:r>
-    </w:p>
-    <w:p>
-      <w:pPr>
-        <w:pStyle w:val="ListParagraph"/>
-        <w:numPr>
-          <w:ilvl w:val="0"/>
-          <w:numId w:val="4"/>
-        </w:numPr>
-      </w:pPr>
-      <w:r>
-        <w:t>Check leaderboard</w:t>
-      </w:r>
-    </w:p>
-    <w:p>
-      <w:pPr>
-        <w:pStyle w:val="ListParagraph"/>
-        <w:numPr>
-          <w:ilvl w:val="0"/>
-          <w:numId w:val="4"/>
-        </w:numPr>
-      </w:pPr>
-      <w:r>
-        <w:t>View trophies</w:t>
-      </w:r>
-    </w:p>
-    <w:p>
-      <w:pPr>
-        <w:pStyle w:val="ListParagraph"/>
-        <w:numPr>
-          <w:ilvl w:val="0"/>
-          <w:numId w:val="4"/>
-        </w:numPr>
-      </w:pPr>
-      <w:r>
-        <w:t>Communicate with other players</w:t>
-      </w:r>
-    </w:p>
-    <w:p>
-      <w:pPr>
-        <w:pStyle w:val="ListParagraph"/>
-        <w:numPr>
-          <w:ilvl w:val="1"/>
-          <w:numId w:val="4"/>
-        </w:numPr>
-      </w:pPr>
-      <w:r>
-        <w:t>Trade</w:t>
-      </w:r>
-    </w:p>
-    <w:p>
-      <w:pPr>
-        <w:pStyle w:val="ListParagraph"/>
-        <w:numPr>
-          <w:ilvl w:val="1"/>
-          <w:numId w:val="4"/>
-        </w:numPr>
-      </w:pPr>
-      <w:r>
-        <w:t>Chat</w:t>
-      </w:r>
-    </w:p>
-    <w:p/>
-    <w:p>
       <w:r>
         <w:br w:type="page"/>
       </w:r>
@@ -4402,8 +2946,6 @@
       <w:r>
         <w:t>Isometric tiles for building restaurant</w:t>
       </w:r>
-      <w:bookmarkStart w:id="0" w:name="_GoBack"/>
-      <w:bookmarkEnd w:id="0"/>
     </w:p>
     <w:p>
       <w:pPr>
@@ -4919,7 +3461,10 @@
       </w:pPr>
       <w:r>
         <w:lastRenderedPageBreak/>
-        <w:t>Out of scope</w:t>
+        <w:t>O</w:t>
+      </w:r>
+      <w:r>
+        <w:t>ut of scope</w:t>
       </w:r>
     </w:p>
     <w:p>
@@ -5015,7 +3560,470 @@
         <w:t>Intersections</w:t>
       </w:r>
     </w:p>
-    <w:p/>
+    <w:p>
+      <w:r>
+        <w:br w:type="page"/>
+      </w:r>
+    </w:p>
+    <w:p>
+      <w:pPr>
+        <w:pStyle w:val="Heading1"/>
+      </w:pPr>
+      <w:r>
+        <w:lastRenderedPageBreak/>
+        <w:t>Technology</w:t>
+      </w:r>
+    </w:p>
+    <w:p>
+      <w:r>
+        <w:t>This will be an online game using a traditional client / server model.</w:t>
+      </w:r>
+    </w:p>
+    <w:p>
+      <w:pPr>
+        <w:pStyle w:val="Heading2"/>
+      </w:pPr>
+      <w:r>
+        <w:t>Tools</w:t>
+      </w:r>
+    </w:p>
+    <w:p>
+      <w:pPr>
+        <w:pStyle w:val="Heading3"/>
+      </w:pPr>
+      <w:r>
+        <w:t>Client</w:t>
+      </w:r>
+    </w:p>
+    <w:p>
+      <w:pPr>
+        <w:pStyle w:val="ListParagraph"/>
+        <w:numPr>
+          <w:ilvl w:val="0"/>
+          <w:numId w:val="7"/>
+        </w:numPr>
+      </w:pPr>
+      <w:proofErr w:type="spellStart"/>
+      <w:r>
+        <w:t>Xamarin</w:t>
+      </w:r>
+      <w:proofErr w:type="spellEnd"/>
+      <w:r>
+        <w:t xml:space="preserve"> development tools.</w:t>
+      </w:r>
+    </w:p>
+    <w:p>
+      <w:pPr>
+        <w:pStyle w:val="ListParagraph"/>
+        <w:numPr>
+          <w:ilvl w:val="0"/>
+          <w:numId w:val="7"/>
+        </w:numPr>
+      </w:pPr>
+      <w:r>
+        <w:t>OR</w:t>
+      </w:r>
+    </w:p>
+    <w:p>
+      <w:pPr>
+        <w:pStyle w:val="ListParagraph"/>
+        <w:numPr>
+          <w:ilvl w:val="0"/>
+          <w:numId w:val="7"/>
+        </w:numPr>
+      </w:pPr>
+      <w:r>
+        <w:t>Native</w:t>
+      </w:r>
+    </w:p>
+    <w:p>
+      <w:pPr>
+        <w:pStyle w:val="ListParagraph"/>
+        <w:numPr>
+          <w:ilvl w:val="1"/>
+          <w:numId w:val="7"/>
+        </w:numPr>
+      </w:pPr>
+      <w:r>
+        <w:t>iOS</w:t>
+      </w:r>
+    </w:p>
+    <w:p>
+      <w:pPr>
+        <w:pStyle w:val="ListParagraph"/>
+        <w:numPr>
+          <w:ilvl w:val="1"/>
+          <w:numId w:val="7"/>
+        </w:numPr>
+      </w:pPr>
+      <w:r>
+        <w:t>Android</w:t>
+      </w:r>
+    </w:p>
+    <w:p>
+      <w:pPr>
+        <w:pStyle w:val="ListParagraph"/>
+        <w:numPr>
+          <w:ilvl w:val="1"/>
+          <w:numId w:val="7"/>
+        </w:numPr>
+      </w:pPr>
+      <w:r>
+        <w:t xml:space="preserve">Windows mobile </w:t>
+      </w:r>
+    </w:p>
+    <w:p>
+      <w:pPr>
+        <w:pStyle w:val="ListParagraph"/>
+        <w:numPr>
+          <w:ilvl w:val="1"/>
+          <w:numId w:val="7"/>
+        </w:numPr>
+      </w:pPr>
+      <w:r>
+        <w:t>Mac app store</w:t>
+      </w:r>
+    </w:p>
+    <w:p>
+      <w:pPr>
+        <w:pStyle w:val="ListParagraph"/>
+        <w:numPr>
+          <w:ilvl w:val="1"/>
+          <w:numId w:val="7"/>
+        </w:numPr>
+      </w:pPr>
+      <w:r>
+        <w:t>Google app store</w:t>
+      </w:r>
+    </w:p>
+    <w:p>
+      <w:pPr>
+        <w:pStyle w:val="ListParagraph"/>
+        <w:numPr>
+          <w:ilvl w:val="0"/>
+          <w:numId w:val="7"/>
+        </w:numPr>
+      </w:pPr>
+      <w:r>
+        <w:t>OR</w:t>
+      </w:r>
+    </w:p>
+    <w:p>
+      <w:pPr>
+        <w:pStyle w:val="ListParagraph"/>
+        <w:numPr>
+          <w:ilvl w:val="0"/>
+          <w:numId w:val="7"/>
+        </w:numPr>
+      </w:pPr>
+      <w:r>
+        <w:t>Unity</w:t>
+      </w:r>
+    </w:p>
+    <w:p>
+      <w:pPr>
+        <w:pStyle w:val="ListParagraph"/>
+        <w:ind w:left="1080"/>
+      </w:pPr>
+    </w:p>
+    <w:p>
+      <w:pPr>
+        <w:pStyle w:val="Heading3"/>
+      </w:pPr>
+      <w:r>
+        <w:t>Server</w:t>
+      </w:r>
+    </w:p>
+    <w:p>
+      <w:pPr>
+        <w:pStyle w:val="ListParagraph"/>
+        <w:numPr>
+          <w:ilvl w:val="0"/>
+          <w:numId w:val="7"/>
+        </w:numPr>
+      </w:pPr>
+      <w:r>
+        <w:t xml:space="preserve">.NET WEB API </w:t>
+      </w:r>
+      <w:proofErr w:type="spellStart"/>
+      <w:r>
+        <w:t>RESTful</w:t>
+      </w:r>
+      <w:proofErr w:type="spellEnd"/>
+      <w:r>
+        <w:t xml:space="preserve"> interface hosted on Azure.</w:t>
+      </w:r>
+    </w:p>
+    <w:p>
+      <w:pPr>
+        <w:pStyle w:val="ListParagraph"/>
+        <w:numPr>
+          <w:ilvl w:val="0"/>
+          <w:numId w:val="7"/>
+        </w:numPr>
+      </w:pPr>
+      <w:r>
+        <w:t>Azure cloud storage.</w:t>
+      </w:r>
+    </w:p>
+    <w:p>
+      <w:pPr>
+        <w:pStyle w:val="ListParagraph"/>
+        <w:numPr>
+          <w:ilvl w:val="0"/>
+          <w:numId w:val="7"/>
+        </w:numPr>
+      </w:pPr>
+      <w:r>
+        <w:t>Azure cloud caching.</w:t>
+      </w:r>
+    </w:p>
+    <w:p>
+      <w:pPr>
+        <w:pStyle w:val="ListParagraph"/>
+        <w:numPr>
+          <w:ilvl w:val="0"/>
+          <w:numId w:val="7"/>
+        </w:numPr>
+      </w:pPr>
+      <w:r>
+        <w:t>Azure MS SQL Database</w:t>
+      </w:r>
+    </w:p>
+    <w:p>
+      <w:pPr>
+        <w:pStyle w:val="Heading1"/>
+      </w:pPr>
+      <w:proofErr w:type="spellStart"/>
+      <w:r>
+        <w:t>RESTFul</w:t>
+      </w:r>
+      <w:proofErr w:type="spellEnd"/>
+      <w:r>
+        <w:t xml:space="preserve"> API</w:t>
+      </w:r>
+    </w:p>
+    <w:p>
+      <w:r>
+        <w:t xml:space="preserve">The </w:t>
+      </w:r>
+      <w:proofErr w:type="spellStart"/>
+      <w:r>
+        <w:t>RESTful</w:t>
+      </w:r>
+      <w:proofErr w:type="spellEnd"/>
+      <w:r>
+        <w:t xml:space="preserve"> API should be based around the actions that the players will take.</w:t>
+      </w:r>
+    </w:p>
+    <w:p>
+      <w:pPr>
+        <w:pStyle w:val="Heading2"/>
+      </w:pPr>
+    </w:p>
+    <w:p>
+      <w:pPr>
+        <w:pStyle w:val="Heading2"/>
+      </w:pPr>
+      <w:r>
+        <w:t>List of player actions</w:t>
+      </w:r>
+    </w:p>
+    <w:p>
+      <w:pPr>
+        <w:pStyle w:val="ListParagraph"/>
+        <w:numPr>
+          <w:ilvl w:val="0"/>
+          <w:numId w:val="4"/>
+        </w:numPr>
+      </w:pPr>
+      <w:r>
+        <w:t>Login / Start Game</w:t>
+      </w:r>
+    </w:p>
+    <w:p>
+      <w:pPr>
+        <w:pStyle w:val="ListParagraph"/>
+        <w:numPr>
+          <w:ilvl w:val="0"/>
+          <w:numId w:val="4"/>
+        </w:numPr>
+      </w:pPr>
+      <w:r>
+        <w:t>Order raw ingredient</w:t>
+      </w:r>
+    </w:p>
+    <w:p>
+      <w:pPr>
+        <w:pStyle w:val="ListParagraph"/>
+        <w:numPr>
+          <w:ilvl w:val="0"/>
+          <w:numId w:val="4"/>
+        </w:numPr>
+      </w:pPr>
+      <w:r>
+        <w:t>Prepare processed ingredient</w:t>
+      </w:r>
+    </w:p>
+    <w:p>
+      <w:pPr>
+        <w:pStyle w:val="ListParagraph"/>
+        <w:numPr>
+          <w:ilvl w:val="0"/>
+          <w:numId w:val="4"/>
+        </w:numPr>
+      </w:pPr>
+      <w:r>
+        <w:t>Assemble / cook pizza</w:t>
+      </w:r>
+    </w:p>
+    <w:p>
+      <w:pPr>
+        <w:pStyle w:val="ListParagraph"/>
+        <w:numPr>
+          <w:ilvl w:val="0"/>
+          <w:numId w:val="4"/>
+        </w:numPr>
+      </w:pPr>
+      <w:r>
+        <w:t>Take phone calls</w:t>
+      </w:r>
+    </w:p>
+    <w:p>
+      <w:pPr>
+        <w:pStyle w:val="ListParagraph"/>
+        <w:numPr>
+          <w:ilvl w:val="0"/>
+          <w:numId w:val="4"/>
+        </w:numPr>
+      </w:pPr>
+      <w:r>
+        <w:t>Perform delivery</w:t>
+      </w:r>
+    </w:p>
+    <w:p>
+      <w:pPr>
+        <w:pStyle w:val="ListParagraph"/>
+        <w:numPr>
+          <w:ilvl w:val="0"/>
+          <w:numId w:val="4"/>
+        </w:numPr>
+      </w:pPr>
+      <w:r>
+        <w:t>Seat customer</w:t>
+      </w:r>
+    </w:p>
+    <w:p>
+      <w:pPr>
+        <w:pStyle w:val="ListParagraph"/>
+        <w:numPr>
+          <w:ilvl w:val="0"/>
+          <w:numId w:val="4"/>
+        </w:numPr>
+      </w:pPr>
+      <w:r>
+        <w:t>Sell product to customer</w:t>
+      </w:r>
+    </w:p>
+    <w:p>
+      <w:pPr>
+        <w:pStyle w:val="ListParagraph"/>
+        <w:numPr>
+          <w:ilvl w:val="0"/>
+          <w:numId w:val="4"/>
+        </w:numPr>
+      </w:pPr>
+      <w:r>
+        <w:t>Upgrade equipment</w:t>
+      </w:r>
+    </w:p>
+    <w:p>
+      <w:pPr>
+        <w:pStyle w:val="ListParagraph"/>
+        <w:numPr>
+          <w:ilvl w:val="0"/>
+          <w:numId w:val="4"/>
+        </w:numPr>
+      </w:pPr>
+      <w:r>
+        <w:t>Upgrade restaurant</w:t>
+      </w:r>
+    </w:p>
+    <w:p>
+      <w:pPr>
+        <w:pStyle w:val="ListParagraph"/>
+        <w:numPr>
+          <w:ilvl w:val="0"/>
+          <w:numId w:val="4"/>
+        </w:numPr>
+      </w:pPr>
+      <w:r>
+        <w:t>Hire employee</w:t>
+      </w:r>
+    </w:p>
+    <w:p>
+      <w:pPr>
+        <w:pStyle w:val="ListParagraph"/>
+        <w:numPr>
+          <w:ilvl w:val="0"/>
+          <w:numId w:val="4"/>
+        </w:numPr>
+      </w:pPr>
+      <w:r>
+        <w:t>Check leaderboard</w:t>
+      </w:r>
+    </w:p>
+    <w:p>
+      <w:pPr>
+        <w:pStyle w:val="ListParagraph"/>
+        <w:numPr>
+          <w:ilvl w:val="0"/>
+          <w:numId w:val="4"/>
+        </w:numPr>
+      </w:pPr>
+      <w:r>
+        <w:t>View trophies</w:t>
+      </w:r>
+    </w:p>
+    <w:p>
+      <w:pPr>
+        <w:pStyle w:val="ListParagraph"/>
+        <w:numPr>
+          <w:ilvl w:val="0"/>
+          <w:numId w:val="4"/>
+        </w:numPr>
+      </w:pPr>
+      <w:r>
+        <w:t>Communicate with other players</w:t>
+      </w:r>
+    </w:p>
+    <w:p>
+      <w:pPr>
+        <w:pStyle w:val="ListParagraph"/>
+        <w:numPr>
+          <w:ilvl w:val="1"/>
+          <w:numId w:val="4"/>
+        </w:numPr>
+      </w:pPr>
+      <w:r>
+        <w:t>Trade</w:t>
+      </w:r>
+    </w:p>
+    <w:p>
+      <w:pPr>
+        <w:pStyle w:val="ListParagraph"/>
+        <w:numPr>
+          <w:ilvl w:val="1"/>
+          <w:numId w:val="4"/>
+        </w:numPr>
+      </w:pPr>
+      <w:r>
+        <w:lastRenderedPageBreak/>
+        <w:t>Chat</w:t>
+      </w:r>
+      <w:bookmarkStart w:id="0" w:name="_GoBack"/>
+      <w:bookmarkEnd w:id="0"/>
+    </w:p>
     <w:sectPr>
       <w:pgSz w:w="12240" w:h="15840"/>
       <w:pgMar w:top="1440" w:right="1440" w:bottom="1440" w:left="1440" w:header="720" w:footer="720" w:gutter="0"/>
@@ -5142,6 +4150,119 @@
     </w:lvl>
   </w:abstractNum>
   <w:abstractNum w:abstractNumId="1">
+    <w:nsid w:val="102D3C4D"/>
+    <w:multiLevelType w:val="hybridMultilevel"/>
+    <w:tmpl w:val="1FE26136"/>
+    <w:lvl w:ilvl="0" w:tplc="04090001">
+      <w:start w:val="1"/>
+      <w:numFmt w:val="bullet"/>
+      <w:lvlText w:val=""/>
+      <w:lvlJc w:val="left"/>
+      <w:pPr>
+        <w:ind w:left="720" w:hanging="360"/>
+      </w:pPr>
+      <w:rPr>
+        <w:rFonts w:ascii="Symbol" w:hAnsi="Symbol" w:hint="default"/>
+      </w:rPr>
+    </w:lvl>
+    <w:lvl w:ilvl="1" w:tplc="04090003" w:tentative="1">
+      <w:start w:val="1"/>
+      <w:numFmt w:val="bullet"/>
+      <w:lvlText w:val="o"/>
+      <w:lvlJc w:val="left"/>
+      <w:pPr>
+        <w:ind w:left="1440" w:hanging="360"/>
+      </w:pPr>
+      <w:rPr>
+        <w:rFonts w:ascii="Courier New" w:hAnsi="Courier New" w:cs="Courier New" w:hint="default"/>
+      </w:rPr>
+    </w:lvl>
+    <w:lvl w:ilvl="2" w:tplc="04090005" w:tentative="1">
+      <w:start w:val="1"/>
+      <w:numFmt w:val="bullet"/>
+      <w:lvlText w:val=""/>
+      <w:lvlJc w:val="left"/>
+      <w:pPr>
+        <w:ind w:left="2160" w:hanging="360"/>
+      </w:pPr>
+      <w:rPr>
+        <w:rFonts w:ascii="Wingdings" w:hAnsi="Wingdings" w:hint="default"/>
+      </w:rPr>
+    </w:lvl>
+    <w:lvl w:ilvl="3" w:tplc="04090001" w:tentative="1">
+      <w:start w:val="1"/>
+      <w:numFmt w:val="bullet"/>
+      <w:lvlText w:val=""/>
+      <w:lvlJc w:val="left"/>
+      <w:pPr>
+        <w:ind w:left="2880" w:hanging="360"/>
+      </w:pPr>
+      <w:rPr>
+        <w:rFonts w:ascii="Symbol" w:hAnsi="Symbol" w:hint="default"/>
+      </w:rPr>
+    </w:lvl>
+    <w:lvl w:ilvl="4" w:tplc="04090003" w:tentative="1">
+      <w:start w:val="1"/>
+      <w:numFmt w:val="bullet"/>
+      <w:lvlText w:val="o"/>
+      <w:lvlJc w:val="left"/>
+      <w:pPr>
+        <w:ind w:left="3600" w:hanging="360"/>
+      </w:pPr>
+      <w:rPr>
+        <w:rFonts w:ascii="Courier New" w:hAnsi="Courier New" w:cs="Courier New" w:hint="default"/>
+      </w:rPr>
+    </w:lvl>
+    <w:lvl w:ilvl="5" w:tplc="04090005" w:tentative="1">
+      <w:start w:val="1"/>
+      <w:numFmt w:val="bullet"/>
+      <w:lvlText w:val=""/>
+      <w:lvlJc w:val="left"/>
+      <w:pPr>
+        <w:ind w:left="4320" w:hanging="360"/>
+      </w:pPr>
+      <w:rPr>
+        <w:rFonts w:ascii="Wingdings" w:hAnsi="Wingdings" w:hint="default"/>
+      </w:rPr>
+    </w:lvl>
+    <w:lvl w:ilvl="6" w:tplc="04090001" w:tentative="1">
+      <w:start w:val="1"/>
+      <w:numFmt w:val="bullet"/>
+      <w:lvlText w:val=""/>
+      <w:lvlJc w:val="left"/>
+      <w:pPr>
+        <w:ind w:left="5040" w:hanging="360"/>
+      </w:pPr>
+      <w:rPr>
+        <w:rFonts w:ascii="Symbol" w:hAnsi="Symbol" w:hint="default"/>
+      </w:rPr>
+    </w:lvl>
+    <w:lvl w:ilvl="7" w:tplc="04090003" w:tentative="1">
+      <w:start w:val="1"/>
+      <w:numFmt w:val="bullet"/>
+      <w:lvlText w:val="o"/>
+      <w:lvlJc w:val="left"/>
+      <w:pPr>
+        <w:ind w:left="5760" w:hanging="360"/>
+      </w:pPr>
+      <w:rPr>
+        <w:rFonts w:ascii="Courier New" w:hAnsi="Courier New" w:cs="Courier New" w:hint="default"/>
+      </w:rPr>
+    </w:lvl>
+    <w:lvl w:ilvl="8" w:tplc="04090005" w:tentative="1">
+      <w:start w:val="1"/>
+      <w:numFmt w:val="bullet"/>
+      <w:lvlText w:val=""/>
+      <w:lvlJc w:val="left"/>
+      <w:pPr>
+        <w:ind w:left="6480" w:hanging="360"/>
+      </w:pPr>
+      <w:rPr>
+        <w:rFonts w:ascii="Wingdings" w:hAnsi="Wingdings" w:hint="default"/>
+      </w:rPr>
+    </w:lvl>
+  </w:abstractNum>
+  <w:abstractNum w:abstractNumId="2">
     <w:nsid w:val="14BE6362"/>
     <w:multiLevelType w:val="hybridMultilevel"/>
     <w:tmpl w:val="DC66B61E"/>
@@ -5254,7 +4375,7 @@
       </w:rPr>
     </w:lvl>
   </w:abstractNum>
-  <w:abstractNum w:abstractNumId="2">
+  <w:abstractNum w:abstractNumId="3">
     <w:nsid w:val="1BB05DC1"/>
     <w:multiLevelType w:val="hybridMultilevel"/>
     <w:tmpl w:val="F6AA64E0"/>
@@ -5367,7 +4488,7 @@
       </w:rPr>
     </w:lvl>
   </w:abstractNum>
-  <w:abstractNum w:abstractNumId="3">
+  <w:abstractNum w:abstractNumId="4">
     <w:nsid w:val="1F0C3604"/>
     <w:multiLevelType w:val="hybridMultilevel"/>
     <w:tmpl w:val="02FCF24C"/>
@@ -5480,7 +4601,7 @@
       </w:rPr>
     </w:lvl>
   </w:abstractNum>
-  <w:abstractNum w:abstractNumId="4">
+  <w:abstractNum w:abstractNumId="5">
     <w:nsid w:val="24E9317B"/>
     <w:multiLevelType w:val="hybridMultilevel"/>
     <w:tmpl w:val="CE680492"/>
@@ -5593,7 +4714,7 @@
       </w:rPr>
     </w:lvl>
   </w:abstractNum>
-  <w:abstractNum w:abstractNumId="5">
+  <w:abstractNum w:abstractNumId="6">
     <w:nsid w:val="26873348"/>
     <w:multiLevelType w:val="hybridMultilevel"/>
     <w:tmpl w:val="1B8C1794"/>
@@ -5706,7 +4827,7 @@
       </w:rPr>
     </w:lvl>
   </w:abstractNum>
-  <w:abstractNum w:abstractNumId="6">
+  <w:abstractNum w:abstractNumId="7">
     <w:nsid w:val="273605D7"/>
     <w:multiLevelType w:val="hybridMultilevel"/>
     <w:tmpl w:val="85348A2A"/>
@@ -5819,7 +4940,7 @@
       </w:rPr>
     </w:lvl>
   </w:abstractNum>
-  <w:abstractNum w:abstractNumId="7">
+  <w:abstractNum w:abstractNumId="8">
     <w:nsid w:val="305B3E52"/>
     <w:multiLevelType w:val="hybridMultilevel"/>
     <w:tmpl w:val="11705CBA"/>
@@ -5932,7 +5053,7 @@
       </w:rPr>
     </w:lvl>
   </w:abstractNum>
-  <w:abstractNum w:abstractNumId="8">
+  <w:abstractNum w:abstractNumId="9">
     <w:nsid w:val="3A260078"/>
     <w:multiLevelType w:val="hybridMultilevel"/>
     <w:tmpl w:val="79FC5420"/>
@@ -6045,7 +5166,7 @@
       </w:rPr>
     </w:lvl>
   </w:abstractNum>
-  <w:abstractNum w:abstractNumId="9">
+  <w:abstractNum w:abstractNumId="10">
     <w:nsid w:val="3AA62C31"/>
     <w:multiLevelType w:val="hybridMultilevel"/>
     <w:tmpl w:val="FECECCF0"/>
@@ -6158,7 +5279,7 @@
       </w:rPr>
     </w:lvl>
   </w:abstractNum>
-  <w:abstractNum w:abstractNumId="10">
+  <w:abstractNum w:abstractNumId="11">
     <w:nsid w:val="3E9D3C07"/>
     <w:multiLevelType w:val="hybridMultilevel"/>
     <w:tmpl w:val="2E24A28A"/>
@@ -6271,7 +5392,7 @@
       </w:rPr>
     </w:lvl>
   </w:abstractNum>
-  <w:abstractNum w:abstractNumId="11">
+  <w:abstractNum w:abstractNumId="12">
     <w:nsid w:val="439C05FD"/>
     <w:multiLevelType w:val="hybridMultilevel"/>
     <w:tmpl w:val="DAAEFF84"/>
@@ -6384,7 +5505,7 @@
       </w:rPr>
     </w:lvl>
   </w:abstractNum>
-  <w:abstractNum w:abstractNumId="12">
+  <w:abstractNum w:abstractNumId="13">
     <w:nsid w:val="442D4327"/>
     <w:multiLevelType w:val="hybridMultilevel"/>
     <w:tmpl w:val="FD9E621C"/>
@@ -6497,7 +5618,7 @@
       </w:rPr>
     </w:lvl>
   </w:abstractNum>
-  <w:abstractNum w:abstractNumId="13">
+  <w:abstractNum w:abstractNumId="14">
     <w:nsid w:val="48F17A57"/>
     <w:multiLevelType w:val="hybridMultilevel"/>
     <w:tmpl w:val="2E18DE7E"/>
@@ -6610,7 +5731,7 @@
       </w:rPr>
     </w:lvl>
   </w:abstractNum>
-  <w:abstractNum w:abstractNumId="14">
+  <w:abstractNum w:abstractNumId="15">
     <w:nsid w:val="4AEC7622"/>
     <w:multiLevelType w:val="hybridMultilevel"/>
     <w:tmpl w:val="A93C0D8C"/>
@@ -6723,7 +5844,7 @@
       </w:rPr>
     </w:lvl>
   </w:abstractNum>
-  <w:abstractNum w:abstractNumId="15">
+  <w:abstractNum w:abstractNumId="16">
     <w:nsid w:val="5DCE754C"/>
     <w:multiLevelType w:val="hybridMultilevel"/>
     <w:tmpl w:val="62720ED2"/>
@@ -6836,7 +5957,7 @@
       </w:rPr>
     </w:lvl>
   </w:abstractNum>
-  <w:abstractNum w:abstractNumId="16">
+  <w:abstractNum w:abstractNumId="17">
     <w:nsid w:val="635A4017"/>
     <w:multiLevelType w:val="hybridMultilevel"/>
     <w:tmpl w:val="C854B338"/>
@@ -6949,7 +6070,7 @@
       </w:rPr>
     </w:lvl>
   </w:abstractNum>
-  <w:abstractNum w:abstractNumId="17">
+  <w:abstractNum w:abstractNumId="18">
     <w:nsid w:val="63805FD5"/>
     <w:multiLevelType w:val="hybridMultilevel"/>
     <w:tmpl w:val="78725160"/>
@@ -7062,7 +6183,120 @@
       </w:rPr>
     </w:lvl>
   </w:abstractNum>
-  <w:abstractNum w:abstractNumId="18">
+  <w:abstractNum w:abstractNumId="19">
+    <w:nsid w:val="6637203F"/>
+    <w:multiLevelType w:val="hybridMultilevel"/>
+    <w:tmpl w:val="762CE7C2"/>
+    <w:lvl w:ilvl="0" w:tplc="04090001">
+      <w:start w:val="1"/>
+      <w:numFmt w:val="bullet"/>
+      <w:lvlText w:val=""/>
+      <w:lvlJc w:val="left"/>
+      <w:pPr>
+        <w:ind w:left="720" w:hanging="360"/>
+      </w:pPr>
+      <w:rPr>
+        <w:rFonts w:ascii="Symbol" w:hAnsi="Symbol" w:hint="default"/>
+      </w:rPr>
+    </w:lvl>
+    <w:lvl w:ilvl="1" w:tplc="04090003">
+      <w:start w:val="1"/>
+      <w:numFmt w:val="bullet"/>
+      <w:lvlText w:val="o"/>
+      <w:lvlJc w:val="left"/>
+      <w:pPr>
+        <w:ind w:left="1440" w:hanging="360"/>
+      </w:pPr>
+      <w:rPr>
+        <w:rFonts w:ascii="Courier New" w:hAnsi="Courier New" w:cs="Courier New" w:hint="default"/>
+      </w:rPr>
+    </w:lvl>
+    <w:lvl w:ilvl="2" w:tplc="04090005" w:tentative="1">
+      <w:start w:val="1"/>
+      <w:numFmt w:val="bullet"/>
+      <w:lvlText w:val=""/>
+      <w:lvlJc w:val="left"/>
+      <w:pPr>
+        <w:ind w:left="2160" w:hanging="360"/>
+      </w:pPr>
+      <w:rPr>
+        <w:rFonts w:ascii="Wingdings" w:hAnsi="Wingdings" w:hint="default"/>
+      </w:rPr>
+    </w:lvl>
+    <w:lvl w:ilvl="3" w:tplc="04090001" w:tentative="1">
+      <w:start w:val="1"/>
+      <w:numFmt w:val="bullet"/>
+      <w:lvlText w:val=""/>
+      <w:lvlJc w:val="left"/>
+      <w:pPr>
+        <w:ind w:left="2880" w:hanging="360"/>
+      </w:pPr>
+      <w:rPr>
+        <w:rFonts w:ascii="Symbol" w:hAnsi="Symbol" w:hint="default"/>
+      </w:rPr>
+    </w:lvl>
+    <w:lvl w:ilvl="4" w:tplc="04090003" w:tentative="1">
+      <w:start w:val="1"/>
+      <w:numFmt w:val="bullet"/>
+      <w:lvlText w:val="o"/>
+      <w:lvlJc w:val="left"/>
+      <w:pPr>
+        <w:ind w:left="3600" w:hanging="360"/>
+      </w:pPr>
+      <w:rPr>
+        <w:rFonts w:ascii="Courier New" w:hAnsi="Courier New" w:cs="Courier New" w:hint="default"/>
+      </w:rPr>
+    </w:lvl>
+    <w:lvl w:ilvl="5" w:tplc="04090005" w:tentative="1">
+      <w:start w:val="1"/>
+      <w:numFmt w:val="bullet"/>
+      <w:lvlText w:val=""/>
+      <w:lvlJc w:val="left"/>
+      <w:pPr>
+        <w:ind w:left="4320" w:hanging="360"/>
+      </w:pPr>
+      <w:rPr>
+        <w:rFonts w:ascii="Wingdings" w:hAnsi="Wingdings" w:hint="default"/>
+      </w:rPr>
+    </w:lvl>
+    <w:lvl w:ilvl="6" w:tplc="04090001" w:tentative="1">
+      <w:start w:val="1"/>
+      <w:numFmt w:val="bullet"/>
+      <w:lvlText w:val=""/>
+      <w:lvlJc w:val="left"/>
+      <w:pPr>
+        <w:ind w:left="5040" w:hanging="360"/>
+      </w:pPr>
+      <w:rPr>
+        <w:rFonts w:ascii="Symbol" w:hAnsi="Symbol" w:hint="default"/>
+      </w:rPr>
+    </w:lvl>
+    <w:lvl w:ilvl="7" w:tplc="04090003" w:tentative="1">
+      <w:start w:val="1"/>
+      <w:numFmt w:val="bullet"/>
+      <w:lvlText w:val="o"/>
+      <w:lvlJc w:val="left"/>
+      <w:pPr>
+        <w:ind w:left="5760" w:hanging="360"/>
+      </w:pPr>
+      <w:rPr>
+        <w:rFonts w:ascii="Courier New" w:hAnsi="Courier New" w:cs="Courier New" w:hint="default"/>
+      </w:rPr>
+    </w:lvl>
+    <w:lvl w:ilvl="8" w:tplc="04090005" w:tentative="1">
+      <w:start w:val="1"/>
+      <w:numFmt w:val="bullet"/>
+      <w:lvlText w:val=""/>
+      <w:lvlJc w:val="left"/>
+      <w:pPr>
+        <w:ind w:left="6480" w:hanging="360"/>
+      </w:pPr>
+      <w:rPr>
+        <w:rFonts w:ascii="Wingdings" w:hAnsi="Wingdings" w:hint="default"/>
+      </w:rPr>
+    </w:lvl>
+  </w:abstractNum>
+  <w:abstractNum w:abstractNumId="20">
     <w:nsid w:val="6A5B6884"/>
     <w:multiLevelType w:val="hybridMultilevel"/>
     <w:tmpl w:val="D222F858"/>
@@ -7175,7 +6409,7 @@
       </w:rPr>
     </w:lvl>
   </w:abstractNum>
-  <w:abstractNum w:abstractNumId="19">
+  <w:abstractNum w:abstractNumId="21">
     <w:nsid w:val="6CBC390C"/>
     <w:multiLevelType w:val="hybridMultilevel"/>
     <w:tmpl w:val="9E50D840"/>
@@ -7288,7 +6522,7 @@
       </w:rPr>
     </w:lvl>
   </w:abstractNum>
-  <w:abstractNum w:abstractNumId="20">
+  <w:abstractNum w:abstractNumId="22">
     <w:nsid w:val="6F7654E0"/>
     <w:multiLevelType w:val="hybridMultilevel"/>
     <w:tmpl w:val="D2327592"/>
@@ -7401,7 +6635,7 @@
       </w:rPr>
     </w:lvl>
   </w:abstractNum>
-  <w:abstractNum w:abstractNumId="21">
+  <w:abstractNum w:abstractNumId="23">
     <w:nsid w:val="706B173A"/>
     <w:multiLevelType w:val="hybridMultilevel"/>
     <w:tmpl w:val="81D07C52"/>
@@ -7514,7 +6748,7 @@
       </w:rPr>
     </w:lvl>
   </w:abstractNum>
-  <w:abstractNum w:abstractNumId="22">
+  <w:abstractNum w:abstractNumId="24">
     <w:nsid w:val="77391D8E"/>
     <w:multiLevelType w:val="hybridMultilevel"/>
     <w:tmpl w:val="F87EBDC0"/>
@@ -7627,7 +6861,7 @@
       </w:rPr>
     </w:lvl>
   </w:abstractNum>
-  <w:abstractNum w:abstractNumId="23">
+  <w:abstractNum w:abstractNumId="25">
     <w:nsid w:val="7AFF67D3"/>
     <w:multiLevelType w:val="hybridMultilevel"/>
     <w:tmpl w:val="99747BF6"/>
@@ -7740,7 +6974,7 @@
       </w:rPr>
     </w:lvl>
   </w:abstractNum>
-  <w:abstractNum w:abstractNumId="24">
+  <w:abstractNum w:abstractNumId="26">
     <w:nsid w:val="7FF36A15"/>
     <w:multiLevelType w:val="hybridMultilevel"/>
     <w:tmpl w:val="A42A79A2"/>
@@ -7854,79 +7088,85 @@
     </w:lvl>
   </w:abstractNum>
   <w:num w:numId="1">
-    <w:abstractNumId w:val="20"/>
+    <w:abstractNumId w:val="22"/>
   </w:num>
   <w:num w:numId="2">
+    <w:abstractNumId w:val="17"/>
+  </w:num>
+  <w:num w:numId="3">
+    <w:abstractNumId w:val="6"/>
+  </w:num>
+  <w:num w:numId="4">
+    <w:abstractNumId w:val="18"/>
+  </w:num>
+  <w:num w:numId="5">
+    <w:abstractNumId w:val="2"/>
+  </w:num>
+  <w:num w:numId="6">
+    <w:abstractNumId w:val="9"/>
+  </w:num>
+  <w:num w:numId="7">
+    <w:abstractNumId w:val="26"/>
+  </w:num>
+  <w:num w:numId="8">
+    <w:abstractNumId w:val="11"/>
+  </w:num>
+  <w:num w:numId="9">
+    <w:abstractNumId w:val="25"/>
+  </w:num>
+  <w:num w:numId="10">
+    <w:abstractNumId w:val="21"/>
+  </w:num>
+  <w:num w:numId="11">
+    <w:abstractNumId w:val="24"/>
+  </w:num>
+  <w:num w:numId="12">
+    <w:abstractNumId w:val="12"/>
+  </w:num>
+  <w:num w:numId="13">
+    <w:abstractNumId w:val="4"/>
+  </w:num>
+  <w:num w:numId="14">
+    <w:abstractNumId w:val="5"/>
+  </w:num>
+  <w:num w:numId="15">
+    <w:abstractNumId w:val="3"/>
+  </w:num>
+  <w:num w:numId="16">
     <w:abstractNumId w:val="16"/>
   </w:num>
-  <w:num w:numId="3">
-    <w:abstractNumId w:val="5"/>
-  </w:num>
-  <w:num w:numId="4">
-    <w:abstractNumId w:val="17"/>
-  </w:num>
-  <w:num w:numId="5">
-    <w:abstractNumId w:val="1"/>
-  </w:num>
-  <w:num w:numId="6">
+  <w:num w:numId="17">
     <w:abstractNumId w:val="8"/>
-  </w:num>
-  <w:num w:numId="7">
-    <w:abstractNumId w:val="24"/>
-  </w:num>
-  <w:num w:numId="8">
-    <w:abstractNumId w:val="10"/>
-  </w:num>
-  <w:num w:numId="9">
-    <w:abstractNumId w:val="23"/>
-  </w:num>
-  <w:num w:numId="10">
-    <w:abstractNumId w:val="19"/>
-  </w:num>
-  <w:num w:numId="11">
-    <w:abstractNumId w:val="22"/>
-  </w:num>
-  <w:num w:numId="12">
-    <w:abstractNumId w:val="11"/>
-  </w:num>
-  <w:num w:numId="13">
-    <w:abstractNumId w:val="3"/>
-  </w:num>
-  <w:num w:numId="14">
-    <w:abstractNumId w:val="4"/>
-  </w:num>
-  <w:num w:numId="15">
-    <w:abstractNumId w:val="2"/>
-  </w:num>
-  <w:num w:numId="16">
-    <w:abstractNumId w:val="15"/>
-  </w:num>
-  <w:num w:numId="17">
-    <w:abstractNumId w:val="7"/>
   </w:num>
   <w:num w:numId="18">
     <w:abstractNumId w:val="0"/>
   </w:num>
   <w:num w:numId="19">
-    <w:abstractNumId w:val="12"/>
+    <w:abstractNumId w:val="13"/>
   </w:num>
   <w:num w:numId="20">
+    <w:abstractNumId w:val="15"/>
+  </w:num>
+  <w:num w:numId="21">
+    <w:abstractNumId w:val="7"/>
+  </w:num>
+  <w:num w:numId="22">
     <w:abstractNumId w:val="14"/>
   </w:num>
-  <w:num w:numId="21">
-    <w:abstractNumId w:val="6"/>
-  </w:num>
-  <w:num w:numId="22">
-    <w:abstractNumId w:val="13"/>
-  </w:num>
   <w:num w:numId="23">
-    <w:abstractNumId w:val="21"/>
+    <w:abstractNumId w:val="23"/>
   </w:num>
   <w:num w:numId="24">
-    <w:abstractNumId w:val="18"/>
+    <w:abstractNumId w:val="20"/>
   </w:num>
   <w:num w:numId="25">
-    <w:abstractNumId w:val="9"/>
+    <w:abstractNumId w:val="10"/>
+  </w:num>
+  <w:num w:numId="26">
+    <w:abstractNumId w:val="1"/>
+  </w:num>
+  <w:num w:numId="27">
+    <w:abstractNumId w:val="19"/>
   </w:num>
 </w:numbering>
 </file>

</xml_diff>